<commit_message>
docker network added to udumy file
</commit_message>
<xml_diff>
--- a/Docker/udumy.docx
+++ b/Docker/udumy.docx
@@ -34,6 +34,9 @@
       <w:r>
         <w:t>docker &lt;command&gt; &lt;sub-command&gt; &lt;options&gt;</w:t>
       </w:r>
+      <w:r>
+        <w:t xml:space="preserve"> Image [COMMAND] [ARG..]</w:t>
+      </w:r>
     </w:p>
     <w:p/>
     <w:p>
@@ -154,19 +157,7 @@
         <w:rPr>
           <w:b/>
         </w:rPr>
-        <w:t>–-</w:t>
-      </w:r>
-      <w:r>
-        <w:rPr>
-          <w:b/>
-        </w:rPr>
-        <w:t>name pankaj</w:t>
-      </w:r>
-      <w:r>
-        <w:rPr>
-          <w:b/>
-        </w:rPr>
-        <w:t xml:space="preserve"> </w:t>
+        <w:t xml:space="preserve">–-name pankaj </w:t>
       </w:r>
       <w:r>
         <w:rPr>
@@ -238,13 +229,7 @@
         </w:numPr>
       </w:pPr>
       <w:r>
-        <w:t>Routes that traffic to the container IP, port 80. (You will get a “bind</w:t>
-      </w:r>
-      <w:r>
-        <w:t>”</w:t>
-      </w:r>
-      <w:r>
-        <w:t xml:space="preserve"> error if the left number [host port] is being used by anything else, even another container. You can use any port you want on the left, like 8080:80 or 8888:80, then use localhost:8888 while testing)</w:t>
+        <w:t>Routes that traffic to the container IP, port 80. (You will get a “bind” error if the left number [host port] is being used by anything else, even another container. You can use any port you want on the left, like 8080:80 or 8888:80, then use localhost:8888 while testing)</w:t>
       </w:r>
     </w:p>
     <w:p>
@@ -287,13 +272,7 @@
         <w:rPr>
           <w:b/>
         </w:rPr>
-        <w:t>docker container ls</w:t>
-      </w:r>
-      <w:r>
-        <w:rPr>
-          <w:b/>
-        </w:rPr>
-        <w:t xml:space="preserve"> -a</w:t>
+        <w:t>docker container ls -a</w:t>
       </w:r>
     </w:p>
     <w:p>
@@ -404,13 +383,7 @@
         <w:rPr>
           <w:b/>
         </w:rPr>
-        <w:t>container-name</w:t>
-      </w:r>
-      <w:r>
-        <w:rPr>
-          <w:b/>
-        </w:rPr>
-        <w:t>&gt;</w:t>
+        <w:t>container-name&gt;</w:t>
       </w:r>
     </w:p>
     <w:p>
@@ -458,49 +431,7 @@
         <w:rPr>
           <w:b/>
         </w:rPr>
-        <w:t xml:space="preserve">docker container rm &lt;container-id&gt; </w:t>
-      </w:r>
-      <w:r>
-        <w:rPr>
-          <w:b/>
-        </w:rPr>
-        <w:t>&lt;container-id&gt;</w:t>
-      </w:r>
-      <w:r>
-        <w:rPr>
-          <w:b/>
-        </w:rPr>
-        <w:t xml:space="preserve"> </w:t>
-      </w:r>
-      <w:r>
-        <w:rPr>
-          <w:b/>
-        </w:rPr>
-        <w:t>&lt;container-id&gt;</w:t>
-      </w:r>
-      <w:r>
-        <w:rPr>
-          <w:b/>
-        </w:rPr>
-        <w:t xml:space="preserve"> </w:t>
-      </w:r>
-      <w:r>
-        <w:rPr>
-          <w:b/>
-        </w:rPr>
-        <w:t>&lt;container-id&gt;</w:t>
-      </w:r>
-      <w:r>
-        <w:rPr>
-          <w:b/>
-        </w:rPr>
-        <w:t xml:space="preserve"> </w:t>
-      </w:r>
-      <w:r>
-        <w:rPr>
-          <w:b/>
-        </w:rPr>
-        <w:t>&lt;container-id&gt;</w:t>
+        <w:t>docker container rm &lt;container-id&gt; &lt;container-id&gt; &lt;container-id&gt; &lt;container-id&gt; &lt;container-id&gt;</w:t>
       </w:r>
     </w:p>
     <w:p>
@@ -521,7 +452,19 @@
         <w:rPr>
           <w:b/>
         </w:rPr>
-        <w:t>docker container rm &lt;container-id&gt; &lt;container-id&gt; &lt;container-id&gt; &lt;container-id&gt; &lt;container-id&gt;</w:t>
+        <w:t>docker container rm</w:t>
+      </w:r>
+      <w:r>
+        <w:rPr>
+          <w:b/>
+        </w:rPr>
+        <w:t xml:space="preserve"> -f</w:t>
+      </w:r>
+      <w:r>
+        <w:rPr>
+          <w:b/>
+        </w:rPr>
+        <w:t xml:space="preserve"> &lt;container-id&gt; &lt;container-id&gt; &lt;container-id&gt; &lt;container-id&gt; &lt;container-id&gt;</w:t>
       </w:r>
     </w:p>
     <w:p>
@@ -773,14 +716,924 @@
           <w:b/>
         </w:rPr>
       </w:pPr>
+      <w:r>
+        <w:rPr>
+          <w:b/>
+        </w:rPr>
+        <w:t xml:space="preserve"> </w:t>
+      </w:r>
+    </w:p>
+    <w:p>
+      <w:pPr>
+        <w:rPr>
+          <w:b/>
+        </w:rPr>
+      </w:pPr>
+      <w:r>
+        <w:rPr>
+          <w:b/>
+        </w:rPr>
+        <w:t>docker container inspect mysql</w:t>
+      </w:r>
+      <w:r>
+        <w:rPr>
+          <w:b/>
+        </w:rPr>
+        <w:tab/>
+      </w:r>
+    </w:p>
+    <w:p>
+      <w:r>
+        <w:rPr>
+          <w:b/>
+        </w:rPr>
+        <w:tab/>
+      </w:r>
+      <w:r>
+        <w:t>show metadata about the container(startup config, volumes, networking, etc)</w:t>
+      </w:r>
+    </w:p>
+    <w:p/>
+    <w:p>
+      <w:pPr>
+        <w:rPr>
+          <w:b/>
+        </w:rPr>
+      </w:pPr>
+      <w:r>
+        <w:rPr>
+          <w:b/>
+        </w:rPr>
+        <w:t>docker container stats</w:t>
+      </w:r>
+    </w:p>
+    <w:p>
+      <w:pPr>
+        <w:ind w:firstLine="720"/>
+      </w:pPr>
+      <w:r>
+        <w:t>Show live performance data for all containers</w:t>
+      </w:r>
+    </w:p>
+    <w:p/>
+    <w:p>
+      <w:pPr>
+        <w:rPr>
+          <w:b/>
+        </w:rPr>
+      </w:pPr>
+      <w:r>
+        <w:rPr>
+          <w:b/>
+        </w:rPr>
+        <w:t>docker container stats mysql</w:t>
+      </w:r>
+    </w:p>
+    <w:p>
+      <w:r>
+        <w:rPr>
+          <w:b/>
+        </w:rPr>
+        <w:tab/>
+      </w:r>
+      <w:r>
+        <w:t>Show live performance data of “mysql” container</w:t>
+      </w:r>
+    </w:p>
+    <w:p/>
+    <w:p>
+      <w:pPr>
+        <w:rPr>
+          <w:b/>
+        </w:rPr>
+      </w:pPr>
+      <w:r>
+        <w:rPr>
+          <w:b/>
+        </w:rPr>
+        <w:t>docker container run –t</w:t>
+      </w:r>
+    </w:p>
+    <w:p>
+      <w:r>
+        <w:rPr>
+          <w:b/>
+        </w:rPr>
+        <w:tab/>
+      </w:r>
+      <w:r>
+        <w:t>Simulate a real terminal, like what SSH does</w:t>
+      </w:r>
+    </w:p>
+    <w:p>
+      <w:pPr>
+        <w:rPr>
+          <w:b/>
+        </w:rPr>
+      </w:pPr>
+    </w:p>
+    <w:p>
+      <w:pPr>
+        <w:rPr>
+          <w:b/>
+        </w:rPr>
+      </w:pPr>
+      <w:r>
+        <w:rPr>
+          <w:b/>
+        </w:rPr>
+        <w:t>docker container run –</w:t>
+      </w:r>
+      <w:r>
+        <w:rPr>
+          <w:b/>
+        </w:rPr>
+        <w:t>i</w:t>
+      </w:r>
+    </w:p>
+    <w:p>
+      <w:r>
+        <w:rPr>
+          <w:b/>
+        </w:rPr>
+        <w:tab/>
+      </w:r>
+      <w:r>
+        <w:t>Keep session open to receive terminal input, it’s like interactive mode</w:t>
+      </w:r>
+    </w:p>
+    <w:p>
+      <w:pPr>
+        <w:rPr>
+          <w:b/>
+        </w:rPr>
+      </w:pPr>
+    </w:p>
+    <w:p>
+      <w:pPr>
+        <w:rPr>
+          <w:b/>
+        </w:rPr>
+      </w:pPr>
+      <w:r>
+        <w:rPr>
+          <w:b/>
+        </w:rPr>
+        <w:t>docker container run –i</w:t>
+      </w:r>
+      <w:r>
+        <w:rPr>
+          <w:b/>
+        </w:rPr>
+        <w:t>t</w:t>
+      </w:r>
+    </w:p>
+    <w:p>
+      <w:r>
+        <w:rPr>
+          <w:b/>
+        </w:rPr>
+        <w:tab/>
+      </w:r>
+      <w:r>
+        <w:t>Start new container interactively</w:t>
+      </w:r>
+    </w:p>
+    <w:p>
+      <w:pPr>
+        <w:rPr>
+          <w:b/>
+        </w:rPr>
+      </w:pPr>
+    </w:p>
+    <w:p>
+      <w:pPr>
+        <w:rPr>
+          <w:b/>
+        </w:rPr>
+      </w:pPr>
+      <w:r>
+        <w:rPr>
+          <w:b/>
+        </w:rPr>
+        <w:lastRenderedPageBreak/>
+        <w:t xml:space="preserve">docker </w:t>
+      </w:r>
+      <w:r>
+        <w:rPr>
+          <w:b/>
+        </w:rPr>
+        <w:t>container run –it –-name proxy nginx bash</w:t>
+      </w:r>
+    </w:p>
+    <w:p>
+      <w:r>
+        <w:rPr>
+          <w:b/>
+        </w:rPr>
+        <w:tab/>
+      </w:r>
+      <w:r>
+        <w:t>Get a shell inside Container without using SSH</w:t>
+      </w:r>
+    </w:p>
+    <w:p/>
+    <w:p>
+      <w:pPr>
+        <w:rPr>
+          <w:b/>
+        </w:rPr>
+      </w:pPr>
+      <w:r>
+        <w:rPr>
+          <w:b/>
+        </w:rPr>
+        <w:t>docker container exec</w:t>
+      </w:r>
+    </w:p>
+    <w:p>
+      <w:r>
+        <w:rPr>
+          <w:b/>
+        </w:rPr>
+        <w:tab/>
+      </w:r>
+      <w:r>
+        <w:t>Run additional process in running process</w:t>
+      </w:r>
+    </w:p>
+    <w:p/>
+    <w:p>
+      <w:pPr>
+        <w:rPr>
+          <w:b/>
+        </w:rPr>
+      </w:pPr>
+      <w:r>
+        <w:rPr>
+          <w:b/>
+        </w:rPr>
+        <w:t xml:space="preserve">docker container </w:t>
+      </w:r>
+      <w:r>
+        <w:rPr>
+          <w:b/>
+        </w:rPr>
+        <w:t>exec</w:t>
+      </w:r>
+      <w:r>
+        <w:rPr>
+          <w:b/>
+        </w:rPr>
+        <w:t xml:space="preserve"> –it </w:t>
+      </w:r>
+      <w:r>
+        <w:rPr>
+          <w:b/>
+        </w:rPr>
+        <w:t>mysql</w:t>
+      </w:r>
+      <w:r>
+        <w:rPr>
+          <w:b/>
+        </w:rPr>
+        <w:t xml:space="preserve"> bash</w:t>
+      </w:r>
+    </w:p>
+    <w:p>
+      <w:r>
+        <w:rPr>
+          <w:b/>
+        </w:rPr>
+        <w:tab/>
+      </w:r>
+      <w:r>
+        <w:t>Get a shell inside</w:t>
+      </w:r>
+      <w:r>
+        <w:t xml:space="preserve"> a running container</w:t>
+      </w:r>
+      <w:r>
+        <w:t xml:space="preserve"> Container </w:t>
+      </w:r>
+      <w:r>
+        <w:t>like MYSQL. If we exit from this command, then see that our MYSQL container would be running, because bash was an additional process in running container MYSQL.</w:t>
+      </w:r>
+    </w:p>
+    <w:p>
+      <w:pPr>
+        <w:rPr>
+          <w:b/>
+        </w:rPr>
+      </w:pPr>
+      <w:r>
+        <w:rPr>
+          <w:b/>
+        </w:rPr>
+        <w:t>docker container port &lt;container&gt;</w:t>
+      </w:r>
+    </w:p>
+    <w:p>
+      <w:r>
+        <w:rPr>
+          <w:b/>
+        </w:rPr>
+        <w:tab/>
+      </w:r>
+      <w:r>
+        <w:t>Quick port check</w:t>
+      </w:r>
+    </w:p>
+    <w:p/>
+    <w:p>
+      <w:pPr>
+        <w:rPr>
+          <w:b/>
+        </w:rPr>
+      </w:pPr>
+      <w:r>
+        <w:rPr>
+          <w:b/>
+        </w:rPr>
+        <w:t>Docker Networks Defaults</w:t>
+      </w:r>
+    </w:p>
+    <w:p>
+      <w:r>
+        <w:rPr>
+          <w:b/>
+        </w:rPr>
+        <w:tab/>
+      </w:r>
+      <w:r>
+        <w:t>Each Container connected to a private virtual network “Bridge”</w:t>
+      </w:r>
+    </w:p>
+    <w:p>
+      <w:r>
+        <w:tab/>
+      </w:r>
+      <w:r>
+        <w:t>Each virtual network routes through NAT firewall on host IP</w:t>
+      </w:r>
+    </w:p>
+    <w:p>
+      <w:r>
+        <w:tab/>
+      </w:r>
+      <w:r>
+        <w:t>All containers on a virtual network can talk to each other without –p</w:t>
+      </w:r>
+    </w:p>
+    <w:p>
+      <w:r>
+        <w:tab/>
+      </w:r>
+      <w:r>
+        <w:t>Best practice is to create a new virtual network for each app:</w:t>
+      </w:r>
+    </w:p>
+    <w:p>
+      <w:r>
+        <w:tab/>
+      </w:r>
+      <w:r>
+        <w:tab/>
+        <w:t>Network “web_app” for mysql and php/apache containers</w:t>
+      </w:r>
+    </w:p>
+    <w:p>
+      <w:r>
+        <w:tab/>
+      </w:r>
+      <w:r>
+        <w:tab/>
+        <w:t>Network “my_api” for mongo and nodejs containers</w:t>
+      </w:r>
+    </w:p>
+    <w:p>
+      <w:r>
+        <w:tab/>
+        <w:t>Batteries included, but Removable</w:t>
+      </w:r>
+    </w:p>
+    <w:p>
+      <w:r>
+        <w:tab/>
+      </w:r>
+      <w:r>
+        <w:tab/>
+        <w:t>Defaults work well in many cases, but easy to swap out parts to customize it</w:t>
+      </w:r>
+    </w:p>
+    <w:p>
+      <w:r>
+        <w:tab/>
+      </w:r>
+      <w:r>
+        <w:t>Make new virtual networks</w:t>
+      </w:r>
+    </w:p>
+    <w:p>
+      <w:r>
+        <w:tab/>
+      </w:r>
+      <w:r>
+        <w:t>Attach containers to more then one virtual network (or none)</w:t>
+      </w:r>
+    </w:p>
+    <w:p>
+      <w:r>
+        <w:tab/>
+      </w:r>
+      <w:r>
+        <w:t>Skip virtual networks and use host IP (--net=host)</w:t>
+      </w:r>
+    </w:p>
+    <w:p>
+      <w:r>
+        <w:tab/>
+        <w:t>Use different Docker network drivers to gain new abilities</w:t>
+      </w:r>
+    </w:p>
+    <w:p>
+      <w:pPr>
+        <w:rPr>
+          <w:b/>
+        </w:rPr>
+      </w:pPr>
+      <w:r>
+        <w:rPr>
+          <w:b/>
+        </w:rPr>
+        <w:lastRenderedPageBreak/>
+        <w:t xml:space="preserve">docker </w:t>
+      </w:r>
+      <w:r>
+        <w:tab/>
+      </w:r>
+      <w:r>
+        <w:rPr>
+          <w:b/>
+        </w:rPr>
+        <w:t>container run –p 80:80</w:t>
+      </w:r>
+    </w:p>
+    <w:p>
+      <w:r>
+        <w:rPr>
+          <w:b/>
+        </w:rPr>
+        <w:tab/>
+      </w:r>
+      <w:r>
+        <w:t>-p is publish. Publishing port is always in HOST:CONTAINER format</w:t>
+      </w:r>
+    </w:p>
+    <w:p/>
+    <w:p>
+      <w:pPr>
+        <w:rPr>
+          <w:b/>
+        </w:rPr>
+      </w:pPr>
+      <w:r>
+        <w:rPr>
+          <w:b/>
+        </w:rPr>
+        <w:t>docker container inspect –-format “{{  .NetworkSettings.IPAddress }}” &lt;container name&gt;</w:t>
+      </w:r>
+    </w:p>
+    <w:p>
+      <w:r>
+        <w:rPr>
+          <w:b/>
+        </w:rPr>
+        <w:tab/>
+      </w:r>
+      <w:r>
+        <w:t>Find IP of running container</w:t>
+      </w:r>
+    </w:p>
+    <w:p/>
+    <w:p>
+      <w:pPr>
+        <w:rPr>
+          <w:b/>
+        </w:rPr>
+      </w:pPr>
+      <w:r>
+        <w:rPr>
+          <w:b/>
+        </w:rPr>
+        <w:t xml:space="preserve">IP of host and </w:t>
+      </w:r>
+      <w:r>
+        <w:rPr>
+          <w:b/>
+        </w:rPr>
+        <w:t xml:space="preserve">IP of </w:t>
+      </w:r>
+      <w:r>
+        <w:rPr>
+          <w:b/>
+        </w:rPr>
+        <w:t>container will not be same</w:t>
+      </w:r>
+    </w:p>
+    <w:p>
+      <w:pPr>
+        <w:rPr>
+          <w:b/>
+        </w:rPr>
+      </w:pPr>
+    </w:p>
+    <w:p>
+      <w:pPr>
+        <w:rPr>
+          <w:b/>
+        </w:rPr>
+      </w:pPr>
+      <w:r>
+        <w:rPr>
+          <w:b/>
+        </w:rPr>
+        <w:t>docker network ls</w:t>
+      </w:r>
+    </w:p>
+    <w:p>
+      <w:r>
+        <w:rPr>
+          <w:b/>
+        </w:rPr>
+        <w:tab/>
+      </w:r>
+      <w:r>
+        <w:t>Show Networks</w:t>
+      </w:r>
+    </w:p>
+    <w:p>
+      <w:pPr>
+        <w:rPr>
+          <w:b/>
+        </w:rPr>
+      </w:pPr>
+      <w:r>
+        <w:rPr>
+          <w:b/>
+        </w:rPr>
+        <w:t>docker network inspect</w:t>
+      </w:r>
+      <w:r>
+        <w:rPr>
+          <w:b/>
+        </w:rPr>
+        <w:t xml:space="preserve"> &lt;network name&gt;</w:t>
+      </w:r>
+    </w:p>
+    <w:p>
+      <w:r>
+        <w:rPr>
+          <w:b/>
+        </w:rPr>
+        <w:tab/>
+      </w:r>
+      <w:r>
+        <w:t>Inspect a network</w:t>
+      </w:r>
+      <w:r>
+        <w:t>. Will show attached container</w:t>
+      </w:r>
+      <w:r>
+        <w:t>, IP, gateway</w:t>
+      </w:r>
+      <w:r>
+        <w:t xml:space="preserve"> to this network</w:t>
+      </w:r>
+    </w:p>
+    <w:p>
+      <w:pPr>
+        <w:rPr>
+          <w:b/>
+        </w:rPr>
+      </w:pPr>
+      <w:r>
+        <w:rPr>
+          <w:b/>
+        </w:rPr>
+        <w:t>docker network</w:t>
+      </w:r>
+      <w:r>
+        <w:rPr>
+          <w:b/>
+        </w:rPr>
+        <w:t xml:space="preserve"> create </w:t>
+      </w:r>
+      <w:r>
+        <w:rPr>
+          <w:b/>
+        </w:rPr>
+        <w:t>&lt;network name&gt;</w:t>
+      </w:r>
+    </w:p>
+    <w:p>
+      <w:r>
+        <w:rPr>
+          <w:b/>
+        </w:rPr>
+        <w:tab/>
+      </w:r>
+      <w:r>
+        <w:t xml:space="preserve">Create a </w:t>
+      </w:r>
+      <w:r>
+        <w:t>virtual network for you to attach containers to</w:t>
+      </w:r>
+      <w:r>
+        <w:t>. Bridge is the default network driver.</w:t>
+      </w:r>
+    </w:p>
+    <w:p>
+      <w:pPr>
+        <w:rPr>
+          <w:b/>
+        </w:rPr>
+      </w:pPr>
+      <w:r>
+        <w:rPr>
+          <w:b/>
+        </w:rPr>
+        <w:t>docker network</w:t>
+      </w:r>
+      <w:r>
+        <w:rPr>
+          <w:b/>
+        </w:rPr>
+        <w:t xml:space="preserve"> connect</w:t>
+      </w:r>
+      <w:r>
+        <w:rPr>
+          <w:b/>
+        </w:rPr>
+        <w:t xml:space="preserve"> &lt;network id&gt; &lt;container id&gt;</w:t>
+      </w:r>
+    </w:p>
+    <w:p>
+      <w:r>
+        <w:rPr>
+          <w:b/>
+        </w:rPr>
+        <w:tab/>
+      </w:r>
+      <w:r>
+        <w:t>Attach a network to container</w:t>
+      </w:r>
+      <w:r>
+        <w:t>. Dynamically creates a NIC in a controller on an existing virtual network.</w:t>
+      </w:r>
+    </w:p>
+    <w:p>
+      <w:pPr>
+        <w:rPr>
+          <w:b/>
+        </w:rPr>
+      </w:pPr>
+      <w:r>
+        <w:rPr>
+          <w:b/>
+        </w:rPr>
+        <w:t>docker network</w:t>
+      </w:r>
+      <w:r>
+        <w:rPr>
+          <w:b/>
+        </w:rPr>
+        <w:t xml:space="preserve"> disconnect</w:t>
+      </w:r>
+      <w:r>
+        <w:rPr>
+          <w:b/>
+        </w:rPr>
+        <w:t xml:space="preserve"> </w:t>
+      </w:r>
+      <w:r>
+        <w:rPr>
+          <w:b/>
+        </w:rPr>
+        <w:t>connect &lt;network id&gt; &lt;container id&gt;</w:t>
+      </w:r>
+    </w:p>
+    <w:p>
+      <w:r>
+        <w:rPr>
+          <w:b/>
+        </w:rPr>
+        <w:tab/>
+      </w:r>
+      <w:r>
+        <w:t>Detach a network from container</w:t>
+      </w:r>
+      <w:r>
+        <w:t>. Dynamically rem</w:t>
+      </w:r>
+      <w:r>
+        <w:t>oves a NIC from a container on a</w:t>
+      </w:r>
+      <w:r>
+        <w:t xml:space="preserve"> specific virtual network.</w:t>
+      </w:r>
+    </w:p>
+    <w:p/>
+    <w:p/>
+    <w:p>
+      <w:pPr>
+        <w:rPr>
+          <w:b/>
+        </w:rPr>
+      </w:pPr>
+      <w:r>
+        <w:rPr>
+          <w:b/>
+        </w:rPr>
+        <w:t>--network host</w:t>
+      </w:r>
+    </w:p>
+    <w:p>
+      <w:r>
+        <w:rPr>
+          <w:b/>
+        </w:rPr>
+        <w:tab/>
+      </w:r>
+      <w:r>
+        <w:t>It gain performance by skipping virtual networks but sacrifices security of container model</w:t>
+      </w:r>
+    </w:p>
+    <w:p>
+      <w:pPr>
+        <w:rPr>
+          <w:b/>
+        </w:rPr>
+      </w:pPr>
+      <w:r>
+        <w:rPr>
+          <w:b/>
+        </w:rPr>
+        <w:t>--network none</w:t>
+      </w:r>
+    </w:p>
+    <w:p>
+      <w:r>
+        <w:rPr>
+          <w:b/>
+        </w:rPr>
+        <w:tab/>
+      </w:r>
+      <w:r>
+        <w:t>Remove eth0 and only leaves you with localhost interface in container</w:t>
+      </w:r>
+    </w:p>
+    <w:p>
+      <w:pPr>
+        <w:rPr>
+          <w:b/>
+        </w:rPr>
+      </w:pPr>
+      <w:r>
+        <w:rPr>
+          <w:b/>
+        </w:rPr>
+        <w:lastRenderedPageBreak/>
+        <w:t>Network driver</w:t>
+      </w:r>
+    </w:p>
+    <w:p>
+      <w:r>
+        <w:rPr>
+          <w:b/>
+        </w:rPr>
+        <w:tab/>
+      </w:r>
+      <w:r>
+        <w:t>Built-in or 3</w:t>
+      </w:r>
+      <w:r>
+        <w:rPr>
+          <w:vertAlign w:val="superscript"/>
+        </w:rPr>
+        <w:t>rd</w:t>
+      </w:r>
+      <w:r>
+        <w:t xml:space="preserve"> party extension that give you virtual network features.</w:t>
+      </w:r>
+    </w:p>
+    <w:p>
+      <w:pPr>
+        <w:rPr>
+          <w:b/>
+        </w:rPr>
+      </w:pPr>
+      <w:r>
+        <w:rPr>
+          <w:b/>
+        </w:rPr>
+        <w:t>docker container run –d –-name new_nginx –-network &lt;network name&gt; nginx</w:t>
+      </w:r>
+    </w:p>
+    <w:p>
+      <w:r>
+        <w:rPr>
+          <w:b/>
+        </w:rPr>
+        <w:tab/>
+      </w:r>
+      <w:r>
+        <w:t>Run nginx container and attach to the network named as &lt;network name&gt;</w:t>
+      </w:r>
+    </w:p>
+    <w:p/>
+    <w:p>
+      <w:pPr>
+        <w:rPr>
+          <w:b/>
+        </w:rPr>
+      </w:pPr>
+      <w:r>
+        <w:rPr>
+          <w:b/>
+        </w:rPr>
+        <w:t>Docker Networks: Default Security</w:t>
+      </w:r>
+    </w:p>
+    <w:p>
+      <w:r>
+        <w:rPr>
+          <w:b/>
+        </w:rPr>
+        <w:tab/>
+      </w:r>
+      <w:r>
+        <w:t>Create you apps so frontend/backend sit on same Docker network</w:t>
+      </w:r>
+    </w:p>
+    <w:p>
+      <w:r>
+        <w:tab/>
+        <w:t>Their inter-communication never leaves host</w:t>
+      </w:r>
+    </w:p>
+    <w:p>
+      <w:r>
+        <w:tab/>
+        <w:t>All externally exposed ports closed by default</w:t>
+      </w:r>
+    </w:p>
+    <w:p>
+      <w:r>
+        <w:tab/>
+        <w:t>You must manually expose via –p, which is better default security.</w:t>
+      </w:r>
+    </w:p>
+    <w:p>
+      <w:r>
+        <w:tab/>
+        <w:t>This gets even better later with Swarm and Overlay Networks.</w:t>
+      </w:r>
+    </w:p>
+    <w:p/>
+    <w:p>
+      <w:pPr>
+        <w:rPr>
+          <w:b/>
+        </w:rPr>
+      </w:pPr>
+      <w:r>
+        <w:rPr>
+          <w:b/>
+        </w:rPr>
+        <w:t>Docker DNS</w:t>
+      </w:r>
+    </w:p>
+    <w:p>
+      <w:r>
+        <w:rPr>
+          <w:b/>
+        </w:rPr>
+        <w:tab/>
+      </w:r>
+      <w:r>
+        <w:t>Docker daemon has a built-in DNS server that containers  use by default.</w:t>
+      </w:r>
+    </w:p>
+    <w:p>
+      <w:r>
+        <w:tab/>
+        <w:t>Docker defaults the hostname to the container’s name, but you can also set alias</w:t>
+      </w:r>
+    </w:p>
+    <w:p>
       <w:bookmarkStart w:id="0" w:name="_GoBack"/>
       <w:bookmarkEnd w:id="0"/>
-      <w:r>
-        <w:rPr>
-          <w:b/>
-        </w:rPr>
-        <w:t xml:space="preserve"> </w:t>
-      </w:r>
     </w:p>
     <w:sectPr>
       <w:pgSz w:w="12240" w:h="15840"/>

</xml_diff>

<commit_message>
image tag and building image added
</commit_message>
<xml_diff>
--- a/Docker/udumy.docx
+++ b/Docker/udumy.docx
@@ -1698,68 +1698,267 @@
         <w:tab/>
         <w:t>A container is just a single read/write layer on top of image</w:t>
       </w:r>
+    </w:p>
+    <w:p/>
+    <w:p>
+      <w:pPr>
+        <w:rPr>
+          <w:b/>
+        </w:rPr>
+      </w:pPr>
+      <w:r>
+        <w:rPr>
+          <w:b/>
+        </w:rPr>
+        <w:t>docker image inspect</w:t>
+      </w:r>
+      <w:r>
+        <w:rPr>
+          <w:b/>
+        </w:rPr>
+        <w:t xml:space="preserve"> &lt;image name&gt;</w:t>
+      </w:r>
+    </w:p>
+    <w:p>
+      <w:r>
+        <w:rPr>
+          <w:b/>
+        </w:rPr>
+        <w:tab/>
+      </w:r>
+      <w:r>
+        <w:t>Returns JSON metadata about the image.</w:t>
+      </w:r>
+    </w:p>
+    <w:p>
+      <w:pPr>
+        <w:rPr>
+          <w:b/>
+        </w:rPr>
+      </w:pPr>
+      <w:r>
+        <w:rPr>
+          <w:b/>
+        </w:rPr>
+        <w:t>docker image history</w:t>
+      </w:r>
+      <w:r>
+        <w:rPr>
+          <w:b/>
+        </w:rPr>
+        <w:t xml:space="preserve"> &lt;image name&gt;</w:t>
+      </w:r>
+    </w:p>
+    <w:p>
+      <w:r>
+        <w:rPr>
+          <w:b/>
+        </w:rPr>
+        <w:tab/>
+      </w:r>
+      <w:r>
+        <w:t>Show layers of changes made in image</w:t>
+      </w:r>
+    </w:p>
+    <w:p>
+      <w:pPr>
+        <w:rPr>
+          <w:b/>
+        </w:rPr>
+      </w:pPr>
+    </w:p>
+    <w:p>
+      <w:pPr>
+        <w:rPr>
+          <w:b/>
+        </w:rPr>
+      </w:pPr>
+      <w:r>
+        <w:rPr>
+          <w:b/>
+        </w:rPr>
+        <w:t>docker image tag</w:t>
+      </w:r>
+      <w:r>
+        <w:rPr>
+          <w:b/>
+        </w:rPr>
+        <w:t xml:space="preserve"> SOURCE_IMAGE[:TAG] TARGET_IMAGE</w:t>
+      </w:r>
+      <w:r>
+        <w:rPr>
+          <w:b/>
+        </w:rPr>
+        <w:t>[:TAG]</w:t>
+      </w:r>
+    </w:p>
+    <w:p>
+      <w:r>
+        <w:rPr>
+          <w:b/>
+        </w:rPr>
+        <w:tab/>
+      </w:r>
+      <w:r>
+        <w:t>Assign one or more tag to an image</w:t>
+      </w:r>
+      <w:r>
+        <w:t>.</w:t>
+      </w:r>
+    </w:p>
+    <w:p>
+      <w:r>
+        <w:tab/>
+        <w:t>If we will not specify TAG, then it will take default TAG. Default TAG is LATEST</w:t>
+      </w:r>
+    </w:p>
+    <w:p>
+      <w:pPr>
+        <w:rPr>
+          <w:b/>
+        </w:rPr>
+      </w:pPr>
+      <w:r>
+        <w:rPr>
+          <w:b/>
+        </w:rPr>
+        <w:t>d</w:t>
+      </w:r>
+      <w:r>
+        <w:rPr>
+          <w:b/>
+        </w:rPr>
+        <w:t>ocker image push</w:t>
+      </w:r>
+      <w:r>
+        <w:rPr>
+          <w:b/>
+        </w:rPr>
+        <w:t xml:space="preserve"> IMAGE_NAME[:TAG]</w:t>
+      </w:r>
+    </w:p>
+    <w:p>
+      <w:r>
+        <w:rPr>
+          <w:b/>
+        </w:rPr>
+        <w:tab/>
+      </w:r>
+      <w:r>
+        <w:t>Uploads changed layers to image registry (default is docker hub)</w:t>
+      </w:r>
+    </w:p>
+    <w:p>
+      <w:pPr>
+        <w:rPr>
+          <w:b/>
+        </w:rPr>
+      </w:pPr>
+      <w:r>
+        <w:rPr>
+          <w:b/>
+        </w:rPr>
+        <w:t>docker login &lt;server&gt;</w:t>
+      </w:r>
+    </w:p>
+    <w:p>
+      <w:pPr>
+        <w:ind w:left="720"/>
+      </w:pPr>
+      <w:r>
+        <w:t>Defaults to logging in Hub, but you can override by adding server url. To push image, we must login</w:t>
+      </w:r>
+    </w:p>
+    <w:p>
+      <w:pPr>
+        <w:rPr>
+          <w:b/>
+        </w:rPr>
+      </w:pPr>
+    </w:p>
+    <w:p>
+      <w:pPr>
+        <w:rPr>
+          <w:b/>
+        </w:rPr>
+      </w:pPr>
+      <w:r>
+        <w:rPr>
+          <w:b/>
+        </w:rPr>
+        <w:lastRenderedPageBreak/>
+        <w:t>docker logout</w:t>
+      </w:r>
+    </w:p>
+    <w:p>
+      <w:r>
+        <w:rPr>
+          <w:b/>
+        </w:rPr>
+        <w:tab/>
+      </w:r>
+      <w:r>
+        <w:t>Always logout from shared machines or servers when done, to protect your account.</w:t>
+      </w:r>
+    </w:p>
+    <w:p/>
+    <w:p>
+      <w:r>
+        <w:t>To create a image, we have to make a docker file. The name of that file will be “Dockerfile”.</w:t>
+      </w:r>
+    </w:p>
+    <w:p/>
+    <w:p>
+      <w:pPr>
+        <w:rPr>
+          <w:b/>
+        </w:rPr>
+      </w:pPr>
+      <w:r>
+        <w:rPr>
+          <w:b/>
+        </w:rPr>
+        <w:t>docker build –f &lt;file name&gt;</w:t>
+      </w:r>
+    </w:p>
+    <w:p>
+      <w:r>
+        <w:rPr>
+          <w:b/>
+        </w:rPr>
+        <w:tab/>
+      </w:r>
+      <w:r>
+        <w:t>Create a docker file through command line and give another name apart from default name.</w:t>
+      </w:r>
+    </w:p>
+    <w:p>
+      <w:pPr>
+        <w:rPr>
+          <w:b/>
+        </w:rPr>
+      </w:pPr>
+      <w:r>
+        <w:rPr>
+          <w:b/>
+        </w:rPr>
+        <w:t>docker image build –t &lt;new image name&gt; &lt;Dockerfile path&gt;</w:t>
+      </w:r>
+    </w:p>
+    <w:p>
+      <w:r>
+        <w:rPr>
+          <w:b/>
+        </w:rPr>
+        <w:tab/>
+      </w:r>
+      <w:r>
+        <w:t>Build</w:t>
+      </w:r>
       <w:bookmarkStart w:id="0" w:name="_GoBack"/>
       <w:bookmarkEnd w:id="0"/>
-    </w:p>
-    <w:p/>
-    <w:p>
-      <w:pPr>
-        <w:rPr>
-          <w:b/>
-        </w:rPr>
-      </w:pPr>
-      <w:r>
-        <w:rPr>
-          <w:b/>
-        </w:rPr>
-        <w:t>docker image inspect</w:t>
-      </w:r>
-      <w:r>
-        <w:rPr>
-          <w:b/>
-        </w:rPr>
-        <w:t xml:space="preserve"> &lt;image name&gt;</w:t>
-      </w:r>
-    </w:p>
-    <w:p>
-      <w:r>
-        <w:rPr>
-          <w:b/>
-        </w:rPr>
-        <w:tab/>
-      </w:r>
-      <w:r>
-        <w:t>Returns JSON metadata about the image.</w:t>
-      </w:r>
-    </w:p>
-    <w:p>
-      <w:pPr>
-        <w:rPr>
-          <w:b/>
-        </w:rPr>
-      </w:pPr>
-      <w:r>
-        <w:rPr>
-          <w:b/>
-        </w:rPr>
-        <w:t>docker image history</w:t>
-      </w:r>
-      <w:r>
-        <w:rPr>
-          <w:b/>
-        </w:rPr>
-        <w:t xml:space="preserve"> &lt;image name&gt;</w:t>
-      </w:r>
-    </w:p>
-    <w:p>
-      <w:r>
-        <w:rPr>
-          <w:b/>
-        </w:rPr>
-        <w:tab/>
-      </w:r>
-      <w:r>
-        <w:t>Show layers of changes made in image</w:t>
+      <w:r>
+        <w:t xml:space="preserve"> image by using Dockerfile. It will run each command from Dockerfile and build image.</w:t>
       </w:r>
     </w:p>
     <w:p/>

</xml_diff>

<commit_message>
docker swarm command added
</commit_message>
<xml_diff>
--- a/Docker/udumy.docx
+++ b/Docker/udumy.docx
@@ -2569,10 +2569,7 @@
         </w:numPr>
       </w:pPr>
       <w:r>
-        <w:t>docker</w:t>
-      </w:r>
-      <w:r>
-        <w:t xml:space="preserve"> node</w:t>
+        <w:t>docker node</w:t>
       </w:r>
     </w:p>
     <w:p>
@@ -2584,10 +2581,7 @@
         </w:numPr>
       </w:pPr>
       <w:r>
-        <w:t>docker</w:t>
-      </w:r>
-      <w:r>
-        <w:t xml:space="preserve"> service</w:t>
+        <w:t>docker service</w:t>
       </w:r>
     </w:p>
     <w:p>
@@ -2599,10 +2593,7 @@
         </w:numPr>
       </w:pPr>
       <w:r>
-        <w:t>docker</w:t>
-      </w:r>
-      <w:r>
-        <w:t xml:space="preserve"> stack</w:t>
+        <w:t>docker stack</w:t>
       </w:r>
     </w:p>
     <w:p>
@@ -2614,10 +2605,7 @@
         </w:numPr>
       </w:pPr>
       <w:r>
-        <w:t>docker</w:t>
-      </w:r>
-      <w:r>
-        <w:t xml:space="preserve"> secret</w:t>
+        <w:t>docker secret</w:t>
       </w:r>
     </w:p>
     <w:p>
@@ -2679,19 +2667,1842 @@
       </w:pPr>
       <w:r>
         <w:tab/>
+      </w:r>
+    </w:p>
+    <w:p>
+      <w:pPr>
+        <w:pStyle w:val="ListBullet"/>
+        <w:numPr>
+          <w:ilvl w:val="0"/>
+          <w:numId w:val="0"/>
+        </w:numPr>
+        <w:ind w:left="360" w:hanging="360"/>
+      </w:pPr>
+    </w:p>
+    <w:p>
+      <w:pPr>
+        <w:pStyle w:val="ListBullet"/>
+        <w:numPr>
+          <w:ilvl w:val="0"/>
+          <w:numId w:val="0"/>
+        </w:numPr>
+        <w:ind w:left="360" w:hanging="360"/>
+      </w:pPr>
+    </w:p>
+    <w:p>
+      <w:pPr>
+        <w:pStyle w:val="ListBullet"/>
+        <w:numPr>
+          <w:ilvl w:val="0"/>
+          <w:numId w:val="0"/>
+        </w:numPr>
+        <w:ind w:left="360" w:hanging="360"/>
+      </w:pPr>
+    </w:p>
+    <w:p>
+      <w:pPr>
+        <w:pStyle w:val="ListBullet"/>
+        <w:numPr>
+          <w:ilvl w:val="0"/>
+          <w:numId w:val="0"/>
+        </w:numPr>
+        <w:ind w:left="360" w:hanging="360"/>
+      </w:pPr>
+    </w:p>
+    <w:p>
+      <w:pPr>
+        <w:pStyle w:val="ListBullet"/>
+        <w:numPr>
+          <w:ilvl w:val="0"/>
+          <w:numId w:val="0"/>
+        </w:numPr>
+        <w:ind w:left="360" w:hanging="360"/>
+      </w:pPr>
+    </w:p>
+    <w:p>
+      <w:pPr>
+        <w:pStyle w:val="ListBullet"/>
+        <w:numPr>
+          <w:ilvl w:val="0"/>
+          <w:numId w:val="0"/>
+        </w:numPr>
+        <w:ind w:left="360" w:hanging="360"/>
+      </w:pPr>
+    </w:p>
+    <w:p>
+      <w:pPr>
+        <w:pStyle w:val="ListBullet"/>
+        <w:numPr>
+          <w:ilvl w:val="0"/>
+          <w:numId w:val="0"/>
+        </w:numPr>
+        <w:ind w:left="360" w:hanging="360"/>
+      </w:pPr>
+    </w:p>
+    <w:p>
+      <w:pPr>
+        <w:pStyle w:val="ListBullet"/>
+        <w:numPr>
+          <w:ilvl w:val="0"/>
+          <w:numId w:val="0"/>
+        </w:numPr>
+        <w:ind w:left="360" w:hanging="360"/>
+      </w:pPr>
+    </w:p>
+    <w:p>
+      <w:pPr>
+        <w:pStyle w:val="ListBullet"/>
+        <w:numPr>
+          <w:ilvl w:val="0"/>
+          <w:numId w:val="0"/>
+        </w:numPr>
+        <w:ind w:left="360" w:hanging="360"/>
+      </w:pPr>
+    </w:p>
+    <w:p>
+      <w:pPr>
+        <w:pStyle w:val="ListBullet"/>
+        <w:numPr>
+          <w:ilvl w:val="0"/>
+          <w:numId w:val="0"/>
+        </w:numPr>
+        <w:ind w:left="360" w:hanging="360"/>
+      </w:pPr>
+    </w:p>
+    <w:p>
+      <w:pPr>
+        <w:pStyle w:val="ListBullet"/>
+        <w:numPr>
+          <w:ilvl w:val="0"/>
+          <w:numId w:val="0"/>
+        </w:numPr>
+        <w:ind w:left="360" w:hanging="360"/>
+      </w:pPr>
+    </w:p>
+    <w:p>
+      <w:pPr>
+        <w:pStyle w:val="ListBullet"/>
+        <w:numPr>
+          <w:ilvl w:val="0"/>
+          <w:numId w:val="0"/>
+        </w:numPr>
+        <w:ind w:left="360" w:hanging="360"/>
+      </w:pPr>
+    </w:p>
+    <w:p>
+      <w:pPr>
+        <w:pStyle w:val="ListBullet"/>
+        <w:numPr>
+          <w:ilvl w:val="0"/>
+          <w:numId w:val="0"/>
+        </w:numPr>
+        <w:ind w:left="360" w:hanging="360"/>
+      </w:pPr>
+    </w:p>
+    <w:p>
+      <w:pPr>
+        <w:pStyle w:val="ListBullet"/>
+        <w:numPr>
+          <w:ilvl w:val="0"/>
+          <w:numId w:val="0"/>
+        </w:numPr>
+        <w:ind w:left="360" w:hanging="360"/>
+      </w:pPr>
+    </w:p>
+    <w:p>
+      <w:pPr>
+        <w:pStyle w:val="ListBullet"/>
+        <w:numPr>
+          <w:ilvl w:val="0"/>
+          <w:numId w:val="0"/>
+        </w:numPr>
+        <w:ind w:left="360" w:hanging="360"/>
+      </w:pPr>
+    </w:p>
+    <w:p>
+      <w:pPr>
+        <w:pStyle w:val="ListBullet"/>
+        <w:numPr>
+          <w:ilvl w:val="0"/>
+          <w:numId w:val="0"/>
+        </w:numPr>
+        <w:ind w:left="360" w:hanging="360"/>
+      </w:pPr>
+    </w:p>
+    <w:p>
+      <w:pPr>
+        <w:pStyle w:val="ListBullet"/>
+        <w:numPr>
+          <w:ilvl w:val="0"/>
+          <w:numId w:val="0"/>
+        </w:numPr>
+        <w:ind w:left="360" w:hanging="360"/>
+      </w:pPr>
+    </w:p>
+    <w:p>
+      <w:pPr>
+        <w:pStyle w:val="ListBullet"/>
+        <w:numPr>
+          <w:ilvl w:val="0"/>
+          <w:numId w:val="0"/>
+        </w:numPr>
+        <w:ind w:left="360" w:hanging="360"/>
+      </w:pPr>
+    </w:p>
+    <w:p>
+      <w:pPr>
+        <w:pStyle w:val="ListBullet"/>
+        <w:numPr>
+          <w:ilvl w:val="0"/>
+          <w:numId w:val="0"/>
+        </w:numPr>
+        <w:ind w:left="360" w:hanging="360"/>
+      </w:pPr>
+    </w:p>
+    <w:p>
+      <w:pPr>
+        <w:pStyle w:val="ListBullet"/>
+        <w:numPr>
+          <w:ilvl w:val="0"/>
+          <w:numId w:val="0"/>
+        </w:numPr>
+        <w:ind w:left="360" w:hanging="360"/>
+      </w:pPr>
+    </w:p>
+    <w:p>
+      <w:pPr>
+        <w:pStyle w:val="ListBullet"/>
+        <w:numPr>
+          <w:ilvl w:val="0"/>
+          <w:numId w:val="0"/>
+        </w:numPr>
+        <w:ind w:left="360" w:hanging="360"/>
+      </w:pPr>
+    </w:p>
+    <w:p>
+      <w:pPr>
+        <w:pStyle w:val="ListBullet"/>
+        <w:numPr>
+          <w:ilvl w:val="0"/>
+          <w:numId w:val="0"/>
+        </w:numPr>
+        <w:ind w:left="360" w:hanging="360"/>
+      </w:pPr>
+    </w:p>
+    <w:p>
+      <w:pPr>
+        <w:pStyle w:val="ListBullet"/>
+        <w:numPr>
+          <w:ilvl w:val="0"/>
+          <w:numId w:val="0"/>
+        </w:numPr>
+        <w:ind w:left="360" w:hanging="360"/>
+      </w:pPr>
+    </w:p>
+    <w:p>
+      <w:pPr>
+        <w:pStyle w:val="ListBullet"/>
+        <w:numPr>
+          <w:ilvl w:val="0"/>
+          <w:numId w:val="0"/>
+        </w:numPr>
+        <w:ind w:left="360" w:hanging="360"/>
+      </w:pPr>
+    </w:p>
+    <w:p>
+      <w:pPr>
+        <w:pStyle w:val="ListBullet"/>
+        <w:numPr>
+          <w:ilvl w:val="0"/>
+          <w:numId w:val="0"/>
+        </w:numPr>
+        <w:ind w:left="360" w:hanging="360"/>
+      </w:pPr>
+    </w:p>
+    <w:p>
+      <w:pPr>
+        <w:pStyle w:val="ListBullet"/>
+        <w:numPr>
+          <w:ilvl w:val="0"/>
+          <w:numId w:val="0"/>
+        </w:numPr>
+        <w:ind w:left="360" w:hanging="360"/>
+        <w:rPr>
+          <w:b/>
+          <w:u w:val="single"/>
+        </w:rPr>
+      </w:pPr>
+      <w:r>
+        <w:rPr>
+          <w:b/>
+          <w:u w:val="single"/>
+        </w:rPr>
+        <w:lastRenderedPageBreak/>
+        <w:t>Section 8: Swarm Basic features and how to use them in workflow</w:t>
+      </w:r>
+    </w:p>
+    <w:p>
+      <w:pPr>
+        <w:pStyle w:val="ListBullet"/>
+        <w:numPr>
+          <w:ilvl w:val="0"/>
+          <w:numId w:val="0"/>
+        </w:numPr>
+        <w:ind w:left="360" w:hanging="360"/>
+        <w:rPr>
+          <w:b/>
+        </w:rPr>
+      </w:pPr>
+    </w:p>
+    <w:p>
+      <w:pPr>
+        <w:pStyle w:val="ListBullet"/>
+        <w:numPr>
+          <w:ilvl w:val="0"/>
+          <w:numId w:val="0"/>
+        </w:numPr>
+        <w:ind w:left="360" w:hanging="360"/>
+        <w:rPr>
+          <w:b/>
+        </w:rPr>
+      </w:pPr>
+      <w:r>
+        <w:rPr>
+          <w:b/>
+        </w:rPr>
+        <w:t>Overlay multi-host networking</w:t>
+      </w:r>
+    </w:p>
+    <w:p>
+      <w:pPr>
+        <w:pStyle w:val="ListBullet"/>
+        <w:numPr>
+          <w:ilvl w:val="0"/>
+          <w:numId w:val="0"/>
+        </w:numPr>
+        <w:ind w:left="360" w:hanging="360"/>
+      </w:pPr>
+      <w:r>
+        <w:tab/>
+        <w:t xml:space="preserve">Just choose </w:t>
+      </w:r>
+      <w:r>
+        <w:rPr>
+          <w:b/>
+        </w:rPr>
+        <w:t>--driver overlay</w:t>
+      </w:r>
+      <w:r>
+        <w:rPr>
+          <w:b/>
+        </w:rPr>
+        <w:t xml:space="preserve"> </w:t>
+      </w:r>
+      <w:r>
+        <w:t>when creating network</w:t>
+      </w:r>
+    </w:p>
+    <w:p>
+      <w:pPr>
+        <w:pStyle w:val="ListBullet"/>
+        <w:numPr>
+          <w:ilvl w:val="0"/>
+          <w:numId w:val="0"/>
+        </w:numPr>
+        <w:ind w:left="360" w:hanging="360"/>
+      </w:pPr>
+      <w:r>
+        <w:tab/>
+        <w:t>For container-to-container traffic inside a single Swarm</w:t>
+      </w:r>
+    </w:p>
+    <w:p>
+      <w:pPr>
+        <w:pStyle w:val="ListBullet"/>
+        <w:numPr>
+          <w:ilvl w:val="0"/>
+          <w:numId w:val="0"/>
+        </w:numPr>
+        <w:ind w:left="360" w:hanging="360"/>
+      </w:pPr>
+      <w:r>
+        <w:tab/>
+        <w:t>Optional IPSec(AES) encryption on network creation</w:t>
+      </w:r>
+    </w:p>
+    <w:p>
+      <w:pPr>
+        <w:pStyle w:val="ListBullet"/>
+        <w:numPr>
+          <w:ilvl w:val="0"/>
+          <w:numId w:val="0"/>
+        </w:numPr>
+        <w:ind w:left="360" w:hanging="360"/>
+      </w:pPr>
+      <w:r>
+        <w:tab/>
+        <w:t>Each service can be connected to multiple networks (like: backend, frontend)</w:t>
+      </w:r>
+    </w:p>
+    <w:p>
+      <w:pPr>
+        <w:pStyle w:val="ListBullet"/>
+        <w:numPr>
+          <w:ilvl w:val="0"/>
+          <w:numId w:val="0"/>
+        </w:numPr>
+        <w:ind w:left="360" w:hanging="360"/>
+      </w:pPr>
+    </w:p>
+    <w:p>
+      <w:pPr>
+        <w:pStyle w:val="ListBullet"/>
+        <w:numPr>
+          <w:ilvl w:val="0"/>
+          <w:numId w:val="0"/>
+        </w:numPr>
+        <w:ind w:left="360" w:hanging="360"/>
+      </w:pPr>
+    </w:p>
+    <w:p>
+      <w:pPr>
+        <w:pStyle w:val="ListBullet"/>
+        <w:numPr>
+          <w:ilvl w:val="0"/>
+          <w:numId w:val="0"/>
+        </w:numPr>
+        <w:ind w:left="360" w:hanging="360"/>
+        <w:rPr>
+          <w:b/>
+        </w:rPr>
+      </w:pPr>
+      <w:r>
+        <w:rPr>
+          <w:b/>
+        </w:rPr>
+        <w:t>Routing Mesh</w:t>
+      </w:r>
+    </w:p>
+    <w:p>
+      <w:pPr>
+        <w:pStyle w:val="ListBullet"/>
+        <w:numPr>
+          <w:ilvl w:val="0"/>
+          <w:numId w:val="0"/>
+        </w:numPr>
+        <w:ind w:left="360" w:hanging="360"/>
+      </w:pPr>
+      <w:r>
+        <w:rPr>
+          <w:b/>
+        </w:rPr>
+        <w:tab/>
+      </w:r>
+      <w:r>
+        <w:t>Routes ingress(incoming) packets for a Service to proper Task</w:t>
+      </w:r>
+    </w:p>
+    <w:p>
+      <w:pPr>
+        <w:pStyle w:val="ListBullet"/>
+        <w:numPr>
+          <w:ilvl w:val="0"/>
+          <w:numId w:val="0"/>
+        </w:numPr>
+        <w:ind w:left="360" w:hanging="360"/>
+      </w:pPr>
+      <w:r>
+        <w:tab/>
+        <w:t>Spans all nodes in Swarm</w:t>
+      </w:r>
+    </w:p>
+    <w:p>
+      <w:pPr>
+        <w:pStyle w:val="ListBullet"/>
+        <w:numPr>
+          <w:ilvl w:val="0"/>
+          <w:numId w:val="0"/>
+        </w:numPr>
+        <w:ind w:left="360" w:hanging="360"/>
+      </w:pPr>
+      <w:r>
+        <w:tab/>
+        <w:t>Uses IPVS from Linux Kernel</w:t>
+      </w:r>
+    </w:p>
+    <w:p>
+      <w:pPr>
+        <w:pStyle w:val="ListBullet"/>
+        <w:numPr>
+          <w:ilvl w:val="0"/>
+          <w:numId w:val="0"/>
+        </w:numPr>
+        <w:ind w:left="360" w:hanging="360"/>
+      </w:pPr>
+      <w:r>
+        <w:tab/>
+        <w:t>Load balances Swarm Services across their tasks</w:t>
+      </w:r>
+    </w:p>
+    <w:p>
+      <w:pPr>
+        <w:pStyle w:val="ListBullet"/>
+        <w:numPr>
+          <w:ilvl w:val="0"/>
+          <w:numId w:val="0"/>
+        </w:numPr>
+        <w:ind w:left="360" w:hanging="360"/>
+      </w:pPr>
+      <w:r>
+        <w:tab/>
+        <w:t>Two ways this works:</w:t>
+      </w:r>
+    </w:p>
+    <w:p>
+      <w:pPr>
+        <w:pStyle w:val="ListBullet"/>
+        <w:numPr>
+          <w:ilvl w:val="0"/>
+          <w:numId w:val="9"/>
+        </w:numPr>
+      </w:pPr>
+      <w:r>
+        <w:t>Container-to-Container in a Overlay network (use VIP)</w:t>
+      </w:r>
+    </w:p>
+    <w:p>
+      <w:pPr>
+        <w:pStyle w:val="ListBullet"/>
+        <w:numPr>
+          <w:ilvl w:val="0"/>
+          <w:numId w:val="9"/>
+        </w:numPr>
+      </w:pPr>
+      <w:r>
+        <w:t>External traffic incoming to published ports (all node listen)</w:t>
+      </w:r>
+    </w:p>
+    <w:p>
+      <w:pPr>
+        <w:pStyle w:val="ListBullet"/>
+        <w:numPr>
+          <w:ilvl w:val="0"/>
+          <w:numId w:val="0"/>
+        </w:numPr>
+        <w:ind w:left="360" w:hanging="360"/>
+        <w:rPr>
+          <w:noProof/>
+        </w:rPr>
+      </w:pPr>
+    </w:p>
+    <w:p>
+      <w:pPr>
+        <w:pStyle w:val="ListBullet"/>
+        <w:numPr>
+          <w:ilvl w:val="0"/>
+          <w:numId w:val="0"/>
+        </w:numPr>
+        <w:ind w:left="360" w:hanging="360"/>
+        <w:rPr>
+          <w:noProof/>
+        </w:rPr>
+      </w:pPr>
+    </w:p>
+    <w:p>
+      <w:pPr>
+        <w:pStyle w:val="ListBullet"/>
+        <w:numPr>
+          <w:ilvl w:val="0"/>
+          <w:numId w:val="0"/>
+        </w:numPr>
+        <w:ind w:left="360" w:hanging="360"/>
+        <w:rPr>
+          <w:noProof/>
+        </w:rPr>
+      </w:pPr>
+    </w:p>
+    <w:p>
+      <w:pPr>
+        <w:pStyle w:val="ListBullet"/>
+        <w:numPr>
+          <w:ilvl w:val="0"/>
+          <w:numId w:val="0"/>
+        </w:numPr>
+        <w:ind w:left="360" w:hanging="360"/>
+        <w:rPr>
+          <w:b/>
+          <w:noProof/>
+        </w:rPr>
+      </w:pPr>
+      <w:r>
+        <w:rPr>
+          <w:b/>
+          <w:noProof/>
+        </w:rPr>
+        <w:t>Docker swarm join-token worker</w:t>
+      </w:r>
+    </w:p>
+    <w:p>
+      <w:pPr>
+        <w:pStyle w:val="ListBullet"/>
+        <w:numPr>
+          <w:ilvl w:val="0"/>
+          <w:numId w:val="0"/>
+        </w:numPr>
+        <w:ind w:left="360" w:hanging="360"/>
+        <w:rPr>
+          <w:noProof/>
+        </w:rPr>
+      </w:pPr>
+      <w:r>
+        <w:rPr>
+          <w:b/>
+          <w:noProof/>
+        </w:rPr>
+        <w:tab/>
+      </w:r>
+      <w:r>
+        <w:rPr>
+          <w:noProof/>
+        </w:rPr>
+        <w:t>Get token</w:t>
+      </w:r>
+      <w:r>
+        <w:rPr>
+          <w:noProof/>
+        </w:rPr>
+        <w:t xml:space="preserve"> for worker</w:t>
+      </w:r>
+      <w:r>
+        <w:rPr>
+          <w:noProof/>
+        </w:rPr>
+        <w:t xml:space="preserve"> from master</w:t>
+      </w:r>
+      <w:r>
+        <w:rPr>
+          <w:noProof/>
+        </w:rPr>
+        <w:t xml:space="preserve"> host</w:t>
+      </w:r>
+      <w:r>
+        <w:rPr>
+          <w:noProof/>
+        </w:rPr>
+        <w:t xml:space="preserve"> to join worker, if you lost token.</w:t>
+      </w:r>
+    </w:p>
+    <w:p>
+      <w:pPr>
+        <w:pStyle w:val="ListBullet"/>
+        <w:numPr>
+          <w:ilvl w:val="0"/>
+          <w:numId w:val="0"/>
+        </w:numPr>
+        <w:ind w:left="360" w:hanging="360"/>
+        <w:rPr>
+          <w:b/>
+        </w:rPr>
+      </w:pPr>
+    </w:p>
+    <w:p>
+      <w:pPr>
+        <w:pStyle w:val="ListBullet"/>
+        <w:numPr>
+          <w:ilvl w:val="0"/>
+          <w:numId w:val="0"/>
+        </w:numPr>
+        <w:ind w:left="360" w:hanging="360"/>
+        <w:rPr>
+          <w:b/>
+        </w:rPr>
+      </w:pPr>
+      <w:r>
+        <w:rPr>
+          <w:b/>
+        </w:rPr>
+        <w:t>Docker swarm join-token manager</w:t>
+      </w:r>
+    </w:p>
+    <w:p>
+      <w:pPr>
+        <w:pStyle w:val="ListBullet"/>
+        <w:numPr>
+          <w:ilvl w:val="0"/>
+          <w:numId w:val="0"/>
+        </w:numPr>
+        <w:ind w:left="360" w:hanging="360"/>
+      </w:pPr>
+      <w:r>
+        <w:rPr>
+          <w:b/>
+        </w:rPr>
+        <w:tab/>
+      </w:r>
+      <w:r>
+        <w:t>Get Token for manager from master host to make a system as master</w:t>
+      </w:r>
+    </w:p>
+    <w:p>
+      <w:pPr>
+        <w:pStyle w:val="ListBullet"/>
+        <w:numPr>
+          <w:ilvl w:val="0"/>
+          <w:numId w:val="0"/>
+        </w:numPr>
+        <w:ind w:left="360" w:hanging="360"/>
+      </w:pPr>
+    </w:p>
+    <w:p>
+      <w:pPr>
+        <w:pStyle w:val="ListBullet"/>
+        <w:numPr>
+          <w:ilvl w:val="0"/>
+          <w:numId w:val="0"/>
+        </w:numPr>
+        <w:ind w:left="360" w:hanging="360"/>
+        <w:rPr>
+          <w:b/>
+        </w:rPr>
+      </w:pPr>
+      <w:r>
+        <w:rPr>
+          <w:b/>
+        </w:rPr>
+        <w:t>Docker swarm leave</w:t>
+      </w:r>
+    </w:p>
+    <w:p>
+      <w:pPr>
+        <w:pStyle w:val="ListBullet"/>
+        <w:numPr>
+          <w:ilvl w:val="0"/>
+          <w:numId w:val="0"/>
+        </w:numPr>
+        <w:ind w:left="360" w:hanging="360"/>
+      </w:pPr>
+      <w:r>
+        <w:rPr>
+          <w:b/>
+        </w:rPr>
+        <w:tab/>
+      </w:r>
+      <w:r>
+        <w:t>Run this command on worker</w:t>
+      </w:r>
+      <w:r>
+        <w:t xml:space="preserve"> to leave the worker from swarm</w:t>
+      </w:r>
+      <w:r>
+        <w:t xml:space="preserve"> cluster</w:t>
+      </w:r>
+    </w:p>
+    <w:p>
+      <w:pPr>
+        <w:pStyle w:val="ListBullet"/>
+        <w:numPr>
+          <w:ilvl w:val="0"/>
+          <w:numId w:val="0"/>
+        </w:numPr>
+        <w:ind w:left="360" w:hanging="360"/>
+      </w:pPr>
+    </w:p>
+    <w:p>
+      <w:pPr>
+        <w:pStyle w:val="ListBullet"/>
+        <w:numPr>
+          <w:ilvl w:val="0"/>
+          <w:numId w:val="0"/>
+        </w:numPr>
+        <w:ind w:left="360" w:hanging="360"/>
+        <w:rPr>
+          <w:b/>
+        </w:rPr>
+      </w:pPr>
+      <w:r>
+        <w:rPr>
+          <w:b/>
+        </w:rPr>
+        <w:t>Docker node rm</w:t>
+      </w:r>
+      <w:r>
+        <w:rPr>
+          <w:b/>
+        </w:rPr>
+        <w:t xml:space="preserve"> -f</w:t>
+      </w:r>
+      <w:r>
+        <w:rPr>
+          <w:b/>
+        </w:rPr>
+        <w:t xml:space="preserve"> &lt;hostname/hostid&gt;</w:t>
+      </w:r>
+    </w:p>
+    <w:p>
+      <w:pPr>
+        <w:pStyle w:val="ListBullet"/>
+        <w:numPr>
+          <w:ilvl w:val="0"/>
+          <w:numId w:val="0"/>
+        </w:numPr>
+        <w:ind w:left="360" w:hanging="360"/>
+      </w:pPr>
+      <w:r>
+        <w:rPr>
+          <w:b/>
+        </w:rPr>
+        <w:tab/>
+      </w:r>
+      <w:r>
+        <w:t>Run this command on manager to remove a worker from the cluster.</w:t>
+      </w:r>
+    </w:p>
+    <w:p>
+      <w:pPr>
+        <w:pStyle w:val="ListBullet"/>
+        <w:numPr>
+          <w:ilvl w:val="0"/>
+          <w:numId w:val="0"/>
+        </w:numPr>
+        <w:ind w:left="360" w:hanging="360"/>
+        <w:rPr>
+          <w:b/>
+        </w:rPr>
+      </w:pPr>
+    </w:p>
+    <w:p>
+      <w:pPr>
+        <w:pStyle w:val="ListBullet"/>
+        <w:numPr>
+          <w:ilvl w:val="0"/>
+          <w:numId w:val="0"/>
+        </w:numPr>
+        <w:ind w:left="360" w:hanging="360"/>
+        <w:rPr>
+          <w:b/>
+        </w:rPr>
+      </w:pPr>
+      <w:r>
+        <w:rPr>
+          <w:b/>
+        </w:rPr>
+        <w:t>Docker node inspect &lt;nodename/nodeid&gt;</w:t>
+      </w:r>
+    </w:p>
+    <w:p>
+      <w:pPr>
+        <w:pStyle w:val="ListBullet"/>
+        <w:numPr>
+          <w:ilvl w:val="0"/>
+          <w:numId w:val="0"/>
+        </w:numPr>
+        <w:ind w:left="360" w:hanging="360"/>
+      </w:pPr>
+      <w:r>
+        <w:tab/>
+        <w:t>Show all info of a node</w:t>
+      </w:r>
+    </w:p>
+    <w:p>
+      <w:pPr>
+        <w:pStyle w:val="ListBullet"/>
+        <w:numPr>
+          <w:ilvl w:val="0"/>
+          <w:numId w:val="0"/>
+        </w:numPr>
+        <w:ind w:left="360" w:hanging="360"/>
+      </w:pPr>
+    </w:p>
+    <w:p>
+      <w:pPr>
+        <w:pStyle w:val="ListBullet"/>
+        <w:numPr>
+          <w:ilvl w:val="0"/>
+          <w:numId w:val="0"/>
+        </w:numPr>
+        <w:ind w:left="360" w:hanging="360"/>
+        <w:rPr>
+          <w:b/>
+        </w:rPr>
+      </w:pPr>
+      <w:r>
+        <w:rPr>
+          <w:b/>
+        </w:rPr>
+        <w:t>Docker node promote &lt;worker1name, worker2</w:t>
+      </w:r>
+      <w:r>
+        <w:rPr>
+          <w:b/>
+        </w:rPr>
+        <w:t>name</w:t>
+      </w:r>
+      <w:r>
+        <w:rPr>
+          <w:b/>
+        </w:rPr>
+        <w:t xml:space="preserve"> , worker3</w:t>
+      </w:r>
+      <w:r>
+        <w:rPr>
+          <w:b/>
+        </w:rPr>
+        <w:t>name</w:t>
+      </w:r>
+      <w:r>
+        <w:rPr>
+          <w:b/>
+        </w:rPr>
+        <w:t>, ….&gt;</w:t>
+      </w:r>
+    </w:p>
+    <w:p>
+      <w:pPr>
+        <w:pStyle w:val="ListBullet"/>
+        <w:numPr>
+          <w:ilvl w:val="0"/>
+          <w:numId w:val="0"/>
+        </w:numPr>
+        <w:ind w:left="360" w:hanging="360"/>
+      </w:pPr>
+      <w:r>
+        <w:rPr>
+          <w:b/>
+        </w:rPr>
+        <w:tab/>
+      </w:r>
+      <w:r>
+        <w:t>Run this command on manager to promote specified worker as manager.</w:t>
+      </w:r>
+    </w:p>
+    <w:p>
+      <w:pPr>
+        <w:pStyle w:val="ListBullet"/>
+        <w:numPr>
+          <w:ilvl w:val="0"/>
+          <w:numId w:val="0"/>
+        </w:numPr>
+        <w:ind w:left="360" w:hanging="360"/>
+      </w:pPr>
+    </w:p>
+    <w:p>
+      <w:pPr>
+        <w:pStyle w:val="ListBullet"/>
+        <w:numPr>
+          <w:ilvl w:val="0"/>
+          <w:numId w:val="0"/>
+        </w:numPr>
+        <w:ind w:left="360" w:hanging="360"/>
+        <w:rPr>
+          <w:b/>
+        </w:rPr>
+      </w:pPr>
+      <w:r>
+        <w:rPr>
+          <w:b/>
+        </w:rPr>
+        <w:t xml:space="preserve">Docker node </w:t>
+      </w:r>
+      <w:r>
+        <w:rPr>
+          <w:b/>
+        </w:rPr>
+        <w:t>de</w:t>
+      </w:r>
+      <w:r>
+        <w:rPr>
+          <w:b/>
+        </w:rPr>
+        <w:t>mote &lt;</w:t>
+      </w:r>
+      <w:r>
+        <w:rPr>
+          <w:b/>
+        </w:rPr>
+        <w:t xml:space="preserve"> </w:t>
+      </w:r>
+      <w:r>
+        <w:rPr>
+          <w:b/>
+        </w:rPr>
+        <w:t xml:space="preserve">manager1name, manager2name , </w:t>
+      </w:r>
+      <w:r>
+        <w:rPr>
+          <w:b/>
+        </w:rPr>
+        <w:t>manager</w:t>
+      </w:r>
+      <w:r>
+        <w:rPr>
+          <w:b/>
+        </w:rPr>
+        <w:t>3name, ….&gt;</w:t>
+      </w:r>
+    </w:p>
+    <w:p>
+      <w:pPr>
+        <w:pStyle w:val="ListBullet"/>
+        <w:numPr>
+          <w:ilvl w:val="0"/>
+          <w:numId w:val="0"/>
+        </w:numPr>
+        <w:ind w:left="360" w:hanging="360"/>
+      </w:pPr>
+      <w:r>
+        <w:rPr>
+          <w:b/>
+        </w:rPr>
+        <w:tab/>
+      </w:r>
+      <w:r>
+        <w:t xml:space="preserve">Run this command on manager to </w:t>
+      </w:r>
+      <w:r>
+        <w:t>de</w:t>
+      </w:r>
+      <w:r>
+        <w:t xml:space="preserve">mote specified </w:t>
+      </w:r>
+      <w:r>
+        <w:t xml:space="preserve">manager </w:t>
+      </w:r>
+      <w:r>
+        <w:t xml:space="preserve">as </w:t>
+      </w:r>
+      <w:r>
+        <w:t>worker</w:t>
+      </w:r>
+      <w:r>
+        <w:t>.</w:t>
+      </w:r>
+    </w:p>
+    <w:p>
+      <w:pPr>
+        <w:pStyle w:val="ListBullet"/>
+        <w:numPr>
+          <w:ilvl w:val="0"/>
+          <w:numId w:val="0"/>
+        </w:numPr>
+        <w:ind w:left="360" w:hanging="360"/>
+      </w:pPr>
+    </w:p>
+    <w:p>
+      <w:pPr>
+        <w:pStyle w:val="ListBullet"/>
+        <w:numPr>
+          <w:ilvl w:val="0"/>
+          <w:numId w:val="0"/>
+        </w:numPr>
+        <w:ind w:left="360" w:hanging="360"/>
+        <w:rPr>
+          <w:b/>
+        </w:rPr>
+      </w:pPr>
+    </w:p>
+    <w:p>
+      <w:pPr>
+        <w:pStyle w:val="ListBullet"/>
+        <w:numPr>
+          <w:ilvl w:val="0"/>
+          <w:numId w:val="0"/>
+        </w:numPr>
+        <w:ind w:left="360" w:hanging="360"/>
+        <w:rPr>
+          <w:b/>
+        </w:rPr>
+      </w:pPr>
+      <w:r>
+        <w:rPr>
+          <w:b/>
+        </w:rPr>
+        <w:lastRenderedPageBreak/>
+        <w:t xml:space="preserve">Docker service create </w:t>
+      </w:r>
+      <w:r>
+        <w:rPr>
+          <w:b/>
+        </w:rPr>
+        <w:t xml:space="preserve">–-replicas 4 </w:t>
+      </w:r>
+      <w:r>
+        <w:rPr>
+          <w:b/>
+        </w:rPr>
+        <w:t>&lt;image name&gt;</w:t>
+      </w:r>
+    </w:p>
+    <w:p>
+      <w:pPr>
+        <w:pStyle w:val="ListBullet"/>
+        <w:numPr>
+          <w:ilvl w:val="0"/>
+          <w:numId w:val="0"/>
+        </w:numPr>
+        <w:ind w:left="360" w:hanging="360"/>
+      </w:pPr>
+      <w:r>
+        <w:rPr>
+          <w:b/>
+        </w:rPr>
+        <w:tab/>
+      </w:r>
+      <w:r>
+        <w:t>Create container in swarm cluster. This command will run only on manager/master.</w:t>
+      </w:r>
+      <w:r>
+        <w:t xml:space="preserve"> –-replica will create specified number of replicas. </w:t>
+      </w:r>
+    </w:p>
+    <w:p>
+      <w:pPr>
+        <w:pStyle w:val="ListBullet"/>
+        <w:numPr>
+          <w:ilvl w:val="0"/>
+          <w:numId w:val="0"/>
+        </w:numPr>
+        <w:ind w:left="360" w:hanging="360"/>
+      </w:pPr>
+    </w:p>
+    <w:p>
+      <w:pPr>
+        <w:pStyle w:val="ListBullet"/>
+        <w:numPr>
+          <w:ilvl w:val="0"/>
+          <w:numId w:val="0"/>
+        </w:numPr>
+        <w:ind w:left="360" w:hanging="360"/>
+        <w:rPr>
+          <w:b/>
+        </w:rPr>
+      </w:pPr>
+      <w:r>
+        <w:rPr>
+          <w:b/>
+        </w:rPr>
+        <w:t>Docker service ls</w:t>
+      </w:r>
+    </w:p>
+    <w:p>
+      <w:pPr>
+        <w:pStyle w:val="ListBullet"/>
+        <w:numPr>
+          <w:ilvl w:val="0"/>
+          <w:numId w:val="0"/>
+        </w:numPr>
+        <w:ind w:left="360" w:hanging="360"/>
+      </w:pPr>
+      <w:r>
+        <w:rPr>
+          <w:b/>
+        </w:rPr>
+        <w:tab/>
+      </w:r>
+      <w:r>
+        <w:t>It will list created services.</w:t>
+      </w:r>
+    </w:p>
+    <w:p>
+      <w:pPr>
+        <w:pStyle w:val="ListBullet"/>
+        <w:numPr>
+          <w:ilvl w:val="0"/>
+          <w:numId w:val="0"/>
+        </w:numPr>
+        <w:ind w:left="360" w:hanging="360"/>
+      </w:pPr>
+    </w:p>
+    <w:p>
+      <w:pPr>
+        <w:pStyle w:val="ListBullet"/>
+        <w:numPr>
+          <w:ilvl w:val="0"/>
+          <w:numId w:val="0"/>
+        </w:numPr>
+        <w:ind w:left="360" w:hanging="360"/>
+        <w:rPr>
+          <w:b/>
+        </w:rPr>
+      </w:pPr>
+      <w:r>
+        <w:rPr>
+          <w:b/>
+        </w:rPr>
+        <w:t>Docker service inspect &lt;service id&gt;</w:t>
+      </w:r>
+    </w:p>
+    <w:p>
+      <w:pPr>
+        <w:pStyle w:val="ListBullet"/>
+        <w:numPr>
+          <w:ilvl w:val="0"/>
+          <w:numId w:val="0"/>
+        </w:numPr>
+        <w:ind w:left="360" w:hanging="360"/>
+      </w:pPr>
+      <w:r>
+        <w:rPr>
+          <w:b/>
+        </w:rPr>
+        <w:tab/>
+      </w:r>
+      <w:r>
+        <w:t>Inspect a service</w:t>
+      </w:r>
+    </w:p>
+    <w:p>
+      <w:pPr>
+        <w:pStyle w:val="ListBullet"/>
+        <w:numPr>
+          <w:ilvl w:val="0"/>
+          <w:numId w:val="0"/>
+        </w:numPr>
+        <w:ind w:left="360" w:hanging="360"/>
+      </w:pPr>
+    </w:p>
+    <w:p>
+      <w:pPr>
+        <w:pStyle w:val="ListBullet"/>
+        <w:numPr>
+          <w:ilvl w:val="0"/>
+          <w:numId w:val="0"/>
+        </w:numPr>
+        <w:ind w:left="360" w:hanging="360"/>
+        <w:rPr>
+          <w:b/>
+        </w:rPr>
+      </w:pPr>
+      <w:r>
+        <w:rPr>
+          <w:b/>
+        </w:rPr>
+        <w:t>Docker service logs</w:t>
+      </w:r>
+    </w:p>
+    <w:p>
+      <w:pPr>
+        <w:pStyle w:val="ListBullet"/>
+        <w:numPr>
+          <w:ilvl w:val="0"/>
+          <w:numId w:val="0"/>
+        </w:numPr>
+        <w:ind w:left="360" w:hanging="360"/>
+      </w:pPr>
+      <w:r>
+        <w:rPr>
+          <w:b/>
+        </w:rPr>
+        <w:tab/>
+      </w:r>
+      <w:r>
+        <w:t>Display logs of service</w:t>
+      </w:r>
+    </w:p>
+    <w:p>
+      <w:pPr>
+        <w:pStyle w:val="ListBullet"/>
+        <w:numPr>
+          <w:ilvl w:val="0"/>
+          <w:numId w:val="0"/>
+        </w:numPr>
+        <w:ind w:left="360" w:hanging="360"/>
+      </w:pPr>
+    </w:p>
+    <w:p>
+      <w:pPr>
+        <w:pStyle w:val="ListBullet"/>
+        <w:numPr>
+          <w:ilvl w:val="0"/>
+          <w:numId w:val="0"/>
+        </w:numPr>
+        <w:ind w:left="360" w:hanging="360"/>
+        <w:rPr>
+          <w:b/>
+        </w:rPr>
+      </w:pPr>
+      <w:r>
+        <w:rPr>
+          <w:b/>
+        </w:rPr>
+        <w:t>Docker service scale &lt;service id&gt;=no_of_replicas</w:t>
+      </w:r>
+    </w:p>
+    <w:p>
+      <w:pPr>
+        <w:pStyle w:val="ListBullet"/>
+        <w:numPr>
+          <w:ilvl w:val="0"/>
+          <w:numId w:val="0"/>
+        </w:numPr>
+        <w:ind w:left="360" w:hanging="360"/>
+      </w:pPr>
+      <w:r>
+        <w:rPr>
+          <w:b/>
+        </w:rPr>
+        <w:tab/>
+      </w:r>
+      <w:r>
+        <w:t xml:space="preserve">This command used to </w:t>
+      </w:r>
+      <w:r>
+        <w:t xml:space="preserve">create </w:t>
+      </w:r>
+      <w:r>
+        <w:t>number of replicas o</w:t>
+      </w:r>
+      <w:r>
+        <w:t>f a service.</w:t>
+      </w:r>
+    </w:p>
+    <w:p>
+      <w:pPr>
+        <w:pStyle w:val="ListBullet"/>
+        <w:numPr>
+          <w:ilvl w:val="0"/>
+          <w:numId w:val="0"/>
+        </w:numPr>
+        <w:ind w:left="360" w:hanging="360"/>
+      </w:pPr>
+    </w:p>
+    <w:p>
+      <w:pPr>
+        <w:pStyle w:val="ListBullet"/>
+        <w:numPr>
+          <w:ilvl w:val="0"/>
+          <w:numId w:val="0"/>
+        </w:numPr>
+        <w:ind w:left="360" w:hanging="360"/>
+        <w:rPr>
+          <w:b/>
+        </w:rPr>
+      </w:pPr>
+      <w:r>
+        <w:rPr>
+          <w:b/>
+        </w:rPr>
+        <w:t>--mode=global</w:t>
+      </w:r>
+    </w:p>
+    <w:p>
+      <w:pPr>
+        <w:pStyle w:val="ListBullet"/>
+        <w:numPr>
+          <w:ilvl w:val="0"/>
+          <w:numId w:val="0"/>
+        </w:numPr>
+        <w:ind w:left="360" w:hanging="360"/>
+      </w:pPr>
+      <w:r>
+        <w:rPr>
+          <w:b/>
+        </w:rPr>
+        <w:tab/>
+      </w:r>
+      <w:r>
+        <w:t>This option is specified with “docker service create” command. It will create instance of the service on each node. If we add a node later in swarm cluster, then also it will automatically create an instance of that service on newly added node.</w:t>
+      </w:r>
+    </w:p>
+    <w:p>
+      <w:pPr>
+        <w:pStyle w:val="ListBullet"/>
+        <w:numPr>
+          <w:ilvl w:val="0"/>
+          <w:numId w:val="0"/>
+        </w:numPr>
+        <w:ind w:left="360" w:hanging="360"/>
+      </w:pPr>
+    </w:p>
+    <w:p>
+      <w:pPr>
+        <w:pStyle w:val="ListBullet"/>
+        <w:numPr>
+          <w:ilvl w:val="0"/>
+          <w:numId w:val="0"/>
+        </w:numPr>
+        <w:ind w:left="360" w:hanging="360"/>
+        <w:rPr>
+          <w:b/>
+        </w:rPr>
+      </w:pPr>
+      <w:r>
+        <w:rPr>
+          <w:b/>
+        </w:rPr>
+        <w:t>--constraint=”node.role</w:t>
+      </w:r>
+      <w:r>
+        <w:rPr>
+          <w:b/>
+        </w:rPr>
+        <w:t>=</w:t>
+      </w:r>
+      <w:r>
+        <w:rPr>
+          <w:b/>
+        </w:rPr>
+        <w:t>=manager”</w:t>
+      </w:r>
+    </w:p>
+    <w:p>
+      <w:pPr>
+        <w:pStyle w:val="ListBullet"/>
+        <w:numPr>
+          <w:ilvl w:val="0"/>
+          <w:numId w:val="0"/>
+        </w:numPr>
+        <w:ind w:left="360" w:hanging="360"/>
+      </w:pPr>
+      <w:r>
+        <w:rPr>
+          <w:b/>
+        </w:rPr>
+        <w:tab/>
+      </w:r>
+      <w:r>
+        <w:t>This option is specified with “docker service create”. If we want to create service only on the nodes which are “master/manager”, then we will use this command.</w:t>
+      </w:r>
+    </w:p>
+    <w:p>
+      <w:pPr>
+        <w:pStyle w:val="ListBullet"/>
+        <w:numPr>
+          <w:ilvl w:val="0"/>
+          <w:numId w:val="0"/>
+        </w:numPr>
+        <w:ind w:left="360" w:hanging="360"/>
+      </w:pPr>
+    </w:p>
+    <w:p>
+      <w:pPr>
+        <w:pStyle w:val="ListBullet"/>
+        <w:numPr>
+          <w:ilvl w:val="0"/>
+          <w:numId w:val="0"/>
+        </w:numPr>
+        <w:ind w:left="360" w:hanging="360"/>
+        <w:rPr>
+          <w:b/>
+        </w:rPr>
+      </w:pPr>
+      <w:r>
+        <w:rPr>
+          <w:b/>
+        </w:rPr>
+        <w:t>--constraint=”node.role==</w:t>
+      </w:r>
+      <w:r>
+        <w:rPr>
+          <w:b/>
+        </w:rPr>
+        <w:t>worker</w:t>
+      </w:r>
+      <w:r>
+        <w:rPr>
+          <w:b/>
+        </w:rPr>
+        <w:t>”</w:t>
+      </w:r>
+    </w:p>
+    <w:p>
+      <w:pPr>
+        <w:pStyle w:val="ListBullet"/>
+        <w:numPr>
+          <w:ilvl w:val="0"/>
+          <w:numId w:val="0"/>
+        </w:numPr>
+        <w:ind w:left="360" w:hanging="360"/>
+      </w:pPr>
+      <w:r>
+        <w:rPr>
+          <w:b/>
+        </w:rPr>
+        <w:tab/>
+      </w:r>
+      <w:r>
+        <w:t>This option is specified with “docker service create”. If we want to create service only on the nodes which are “</w:t>
+      </w:r>
+      <w:r>
+        <w:t>slave/worker</w:t>
+      </w:r>
+      <w:r>
+        <w:t>”, then we will use this command.</w:t>
+      </w:r>
+    </w:p>
+    <w:p>
+      <w:pPr>
+        <w:pStyle w:val="ListBullet"/>
+        <w:numPr>
+          <w:ilvl w:val="0"/>
+          <w:numId w:val="0"/>
+        </w:numPr>
+        <w:ind w:left="360" w:hanging="360"/>
+      </w:pPr>
+    </w:p>
+    <w:p>
+      <w:pPr>
+        <w:pStyle w:val="ListBullet"/>
+        <w:numPr>
+          <w:ilvl w:val="0"/>
+          <w:numId w:val="0"/>
+        </w:numPr>
+        <w:ind w:left="360" w:hanging="360"/>
+        <w:rPr>
+          <w:b/>
+        </w:rPr>
+      </w:pPr>
+      <w:r>
+        <w:rPr>
+          <w:b/>
+        </w:rPr>
+        <w:t>Docker node update –-label-add=”</w:t>
+      </w:r>
+      <w:r>
+        <w:rPr>
+          <w:b/>
+        </w:rPr>
+        <w:t xml:space="preserve"> </w:t>
+      </w:r>
+      <w:r>
+        <w:rPr>
+          <w:b/>
+        </w:rPr>
+        <w:t>custom_label_name=custom_label_value</w:t>
+      </w:r>
+      <w:r>
+        <w:rPr>
+          <w:b/>
+        </w:rPr>
+        <w:t>” &lt;worker name&gt;</w:t>
+      </w:r>
+    </w:p>
+    <w:p>
+      <w:pPr>
+        <w:pStyle w:val="ListBullet"/>
+        <w:numPr>
+          <w:ilvl w:val="0"/>
+          <w:numId w:val="0"/>
+        </w:numPr>
+        <w:ind w:left="360" w:hanging="360"/>
+      </w:pPr>
+      <w:r>
+        <w:rPr>
+          <w:b/>
+        </w:rPr>
+        <w:tab/>
+      </w:r>
+      <w:r>
+        <w:t>Th</w:t>
+      </w:r>
+      <w:r>
+        <w:t xml:space="preserve">is command is used to create </w:t>
+      </w:r>
+      <w:r>
+        <w:t>custom label on a worker.</w:t>
+      </w:r>
+      <w:r>
+        <w:t xml:space="preserve"> We should define these custom label to all the workers before we start any services. Suppose we create a label as “ssh=true” and created a service with replica 8. It will create all replicas on node which has label as “ssh=true”. If we add “ssh=true” label to another worker then docker will not distribute the task between these two nodes, which has label name as “ssh=true”.</w:t>
+      </w:r>
+    </w:p>
+    <w:p>
+      <w:pPr>
+        <w:pStyle w:val="ListBullet"/>
+        <w:numPr>
+          <w:ilvl w:val="0"/>
+          <w:numId w:val="0"/>
+        </w:numPr>
+        <w:ind w:left="360" w:hanging="360"/>
+      </w:pPr>
+      <w:r>
+        <w:tab/>
+        <w:t>This command will run only on master/manager.</w:t>
+      </w:r>
+    </w:p>
+    <w:p>
+      <w:pPr>
+        <w:pStyle w:val="ListBullet"/>
+        <w:numPr>
+          <w:ilvl w:val="0"/>
+          <w:numId w:val="0"/>
+        </w:numPr>
+        <w:ind w:left="360" w:hanging="360"/>
+      </w:pPr>
+    </w:p>
+    <w:p>
+      <w:pPr>
+        <w:pStyle w:val="ListBullet"/>
+        <w:numPr>
+          <w:ilvl w:val="0"/>
+          <w:numId w:val="0"/>
+        </w:numPr>
+        <w:ind w:left="360" w:hanging="360"/>
+        <w:rPr>
+          <w:b/>
+        </w:rPr>
+      </w:pPr>
+      <w:r>
+        <w:rPr>
+          <w:b/>
+        </w:rPr>
+        <w:t>--constraint=”node.labels.custom_label_name</w:t>
+      </w:r>
+      <w:r>
+        <w:rPr>
+          <w:b/>
+        </w:rPr>
+        <w:t>=</w:t>
+      </w:r>
+      <w:r>
+        <w:rPr>
+          <w:b/>
+        </w:rPr>
+        <w:t>=custom_label_value”</w:t>
+      </w:r>
+    </w:p>
+    <w:p>
+      <w:pPr>
+        <w:pStyle w:val="ListBullet"/>
+        <w:numPr>
+          <w:ilvl w:val="0"/>
+          <w:numId w:val="0"/>
+        </w:numPr>
+        <w:ind w:left="360" w:hanging="360"/>
+      </w:pPr>
+      <w:r>
+        <w:rPr>
+          <w:b/>
+        </w:rPr>
+        <w:tab/>
+      </w:r>
+      <w:r>
+        <w:t>This option is specified with “docker service create”.</w:t>
+      </w:r>
+      <w:r>
+        <w:t xml:space="preserve"> Here we can specify condition according to custom label.</w:t>
+      </w:r>
+      <w:r>
+        <w:t xml:space="preserve"> If we specify “ssh==true”, means this service will be created only to the nodes where custom label name is “ssh” and it’s value is “true”.</w:t>
+      </w:r>
+    </w:p>
+    <w:p>
+      <w:pPr>
+        <w:pStyle w:val="ListBullet"/>
+        <w:numPr>
+          <w:ilvl w:val="0"/>
+          <w:numId w:val="0"/>
+        </w:numPr>
+        <w:ind w:left="360" w:hanging="360"/>
+      </w:pPr>
+      <w:r>
+        <w:tab/>
+        <w:t xml:space="preserve">This is </w:t>
+      </w:r>
+      <w:r>
+        <w:rPr>
+          <w:b/>
+        </w:rPr>
+        <w:t>Node label.</w:t>
+      </w:r>
+    </w:p>
+    <w:p>
+      <w:pPr>
+        <w:pStyle w:val="ListBullet"/>
+        <w:numPr>
+          <w:ilvl w:val="0"/>
+          <w:numId w:val="0"/>
+        </w:numPr>
+        <w:ind w:left="360" w:hanging="360"/>
+      </w:pPr>
+      <w:r>
+        <w:lastRenderedPageBreak/>
+        <w:t>There are 2 ways to create custom label in node:</w:t>
+      </w:r>
+    </w:p>
+    <w:p>
+      <w:pPr>
+        <w:pStyle w:val="ListBullet"/>
+        <w:numPr>
+          <w:ilvl w:val="0"/>
+          <w:numId w:val="10"/>
+        </w:numPr>
+      </w:pPr>
+      <w:r>
+        <w:t>We have already seen using command</w:t>
+      </w:r>
+      <w:r>
+        <w:t xml:space="preserve">. This is called as </w:t>
+      </w:r>
+      <w:r>
+        <w:rPr>
+          <w:b/>
+        </w:rPr>
+        <w:t>Node label</w:t>
+      </w:r>
+    </w:p>
+    <w:p>
+      <w:pPr>
+        <w:pStyle w:val="ListBullet"/>
+        <w:numPr>
+          <w:ilvl w:val="0"/>
+          <w:numId w:val="10"/>
+        </w:numPr>
+      </w:pPr>
+      <w:r>
+        <w:t xml:space="preserve">Another one is called as </w:t>
+      </w:r>
+      <w:r>
+        <w:rPr>
+          <w:b/>
+        </w:rPr>
+        <w:t xml:space="preserve">Engine label. </w:t>
+      </w:r>
+      <w:r>
+        <w:t xml:space="preserve">Create a file on worker system in “/etc/docker/” path with the name as “daemon.json” with value as </w:t>
+      </w:r>
+    </w:p>
+    <w:p>
+      <w:pPr>
+        <w:pStyle w:val="ListBullet"/>
+        <w:numPr>
+          <w:ilvl w:val="0"/>
+          <w:numId w:val="0"/>
+        </w:numPr>
+        <w:ind w:left="720" w:firstLine="720"/>
+      </w:pPr>
+      <w:r>
+        <w:t>{“labels”: [“</w:t>
+      </w:r>
+      <w:r>
+        <w:t>label_</w:t>
+      </w:r>
+      <w:r>
+        <w:t>name=label_</w:t>
+      </w:r>
+      <w:r>
+        <w:t>value</w:t>
+      </w:r>
+      <w:r>
+        <w:t>”</w:t>
+      </w:r>
+      <w:r>
+        <w:t>]}</w:t>
+      </w:r>
+    </w:p>
+    <w:p>
+      <w:pPr>
+        <w:pStyle w:val="ListBullet"/>
+        <w:numPr>
+          <w:ilvl w:val="0"/>
+          <w:numId w:val="0"/>
+        </w:numPr>
+      </w:pPr>
+      <w:r>
+        <w:tab/>
+        <w:t>After creating this file, restart the service on worker system using “service docker restart”</w:t>
+      </w:r>
+    </w:p>
+    <w:p>
+      <w:pPr>
+        <w:pStyle w:val="ListBullet"/>
+        <w:numPr>
+          <w:ilvl w:val="0"/>
+          <w:numId w:val="0"/>
+        </w:numPr>
+      </w:pPr>
+    </w:p>
+    <w:p>
+      <w:pPr>
+        <w:pStyle w:val="ListBullet"/>
+        <w:numPr>
+          <w:ilvl w:val="0"/>
+          <w:numId w:val="0"/>
+        </w:numPr>
+        <w:ind w:left="360" w:hanging="360"/>
+        <w:rPr>
+          <w:b/>
+        </w:rPr>
+      </w:pPr>
+      <w:r>
+        <w:rPr>
+          <w:b/>
+        </w:rPr>
+        <w:t>--constraint=”</w:t>
+      </w:r>
+      <w:r>
+        <w:rPr>
+          <w:b/>
+        </w:rPr>
+        <w:t>engine</w:t>
+      </w:r>
+      <w:r>
+        <w:rPr>
+          <w:b/>
+        </w:rPr>
+        <w:t>.labels.custom_label_name==custom_label_value”</w:t>
+      </w:r>
+    </w:p>
+    <w:p>
+      <w:pPr>
+        <w:pStyle w:val="ListBullet"/>
+        <w:numPr>
+          <w:ilvl w:val="0"/>
+          <w:numId w:val="0"/>
+        </w:numPr>
+      </w:pPr>
+      <w:r>
+        <w:rPr>
+          <w:b/>
+        </w:rPr>
+        <w:tab/>
+      </w:r>
+      <w:r>
+        <w:t>This option is specified with “docker service create”. Here we can specify condition according to custom label. If we specify “ssh==true”, means this service will be created only to the nodes where custom label name is “ssh” and it’s value is “true”.</w:t>
+      </w:r>
+      <w:r>
+        <w:t xml:space="preserve"> </w:t>
+      </w:r>
+    </w:p>
+    <w:p>
+      <w:pPr>
+        <w:pStyle w:val="ListBullet"/>
+        <w:numPr>
+          <w:ilvl w:val="0"/>
+          <w:numId w:val="0"/>
+        </w:numPr>
+        <w:rPr>
+          <w:b/>
+        </w:rPr>
+      </w:pPr>
+      <w:r>
+        <w:tab/>
+        <w:t xml:space="preserve">This is </w:t>
+      </w:r>
+      <w:r>
+        <w:rPr>
+          <w:b/>
+        </w:rPr>
+        <w:t>Engine label.</w:t>
+      </w:r>
+    </w:p>
+    <w:p>
+      <w:pPr>
+        <w:pStyle w:val="ListBullet"/>
+        <w:numPr>
+          <w:ilvl w:val="0"/>
+          <w:numId w:val="0"/>
+        </w:numPr>
+      </w:pPr>
+      <w:r>
+        <w:rPr>
+          <w:b/>
+        </w:rPr>
+        <w:tab/>
+      </w:r>
+      <w:r>
+        <w:t>Engine label are used because sometime in production we don’t have permission to use Master node. And Node label are created using Master node only. So in production, we will create Engine label.</w:t>
       </w:r>
       <w:bookmarkStart w:id="0" w:name="_GoBack"/>
       <w:bookmarkEnd w:id="0"/>
-    </w:p>
-    <w:p>
-      <w:pPr>
-        <w:pStyle w:val="ListBullet"/>
-        <w:numPr>
-          <w:ilvl w:val="0"/>
-          <w:numId w:val="0"/>
-        </w:numPr>
-        <w:ind w:left="360" w:hanging="360"/>
-      </w:pPr>
     </w:p>
     <w:sectPr>
       <w:pgSz w:w="12240" w:h="15840"/>
@@ -2816,6 +4627,95 @@
     </w:lvl>
   </w:abstractNum>
   <w:abstractNum w:abstractNumId="2">
+    <w:nsid w:val="290030E7"/>
+    <w:multiLevelType w:val="hybridMultilevel"/>
+    <w:tmpl w:val="44085B96"/>
+    <w:lvl w:ilvl="0" w:tplc="0409000F">
+      <w:start w:val="1"/>
+      <w:numFmt w:val="decimal"/>
+      <w:lvlText w:val="%1."/>
+      <w:lvlJc w:val="left"/>
+      <w:pPr>
+        <w:ind w:left="720" w:hanging="360"/>
+      </w:pPr>
+      <w:rPr>
+        <w:rFonts w:hint="default"/>
+      </w:rPr>
+    </w:lvl>
+    <w:lvl w:ilvl="1" w:tplc="04090019">
+      <w:start w:val="1"/>
+      <w:numFmt w:val="lowerLetter"/>
+      <w:lvlText w:val="%2."/>
+      <w:lvlJc w:val="left"/>
+      <w:pPr>
+        <w:ind w:left="1440" w:hanging="360"/>
+      </w:pPr>
+    </w:lvl>
+    <w:lvl w:ilvl="2" w:tplc="0409001B" w:tentative="1">
+      <w:start w:val="1"/>
+      <w:numFmt w:val="lowerRoman"/>
+      <w:lvlText w:val="%3."/>
+      <w:lvlJc w:val="right"/>
+      <w:pPr>
+        <w:ind w:left="2160" w:hanging="180"/>
+      </w:pPr>
+    </w:lvl>
+    <w:lvl w:ilvl="3" w:tplc="0409000F" w:tentative="1">
+      <w:start w:val="1"/>
+      <w:numFmt w:val="decimal"/>
+      <w:lvlText w:val="%4."/>
+      <w:lvlJc w:val="left"/>
+      <w:pPr>
+        <w:ind w:left="2880" w:hanging="360"/>
+      </w:pPr>
+    </w:lvl>
+    <w:lvl w:ilvl="4" w:tplc="04090019" w:tentative="1">
+      <w:start w:val="1"/>
+      <w:numFmt w:val="lowerLetter"/>
+      <w:lvlText w:val="%5."/>
+      <w:lvlJc w:val="left"/>
+      <w:pPr>
+        <w:ind w:left="3600" w:hanging="360"/>
+      </w:pPr>
+    </w:lvl>
+    <w:lvl w:ilvl="5" w:tplc="0409001B" w:tentative="1">
+      <w:start w:val="1"/>
+      <w:numFmt w:val="lowerRoman"/>
+      <w:lvlText w:val="%6."/>
+      <w:lvlJc w:val="right"/>
+      <w:pPr>
+        <w:ind w:left="4320" w:hanging="180"/>
+      </w:pPr>
+    </w:lvl>
+    <w:lvl w:ilvl="6" w:tplc="0409000F" w:tentative="1">
+      <w:start w:val="1"/>
+      <w:numFmt w:val="decimal"/>
+      <w:lvlText w:val="%7."/>
+      <w:lvlJc w:val="left"/>
+      <w:pPr>
+        <w:ind w:left="5040" w:hanging="360"/>
+      </w:pPr>
+    </w:lvl>
+    <w:lvl w:ilvl="7" w:tplc="04090019" w:tentative="1">
+      <w:start w:val="1"/>
+      <w:numFmt w:val="lowerLetter"/>
+      <w:lvlText w:val="%8."/>
+      <w:lvlJc w:val="left"/>
+      <w:pPr>
+        <w:ind w:left="5760" w:hanging="360"/>
+      </w:pPr>
+    </w:lvl>
+    <w:lvl w:ilvl="8" w:tplc="0409001B" w:tentative="1">
+      <w:start w:val="1"/>
+      <w:numFmt w:val="lowerRoman"/>
+      <w:lvlText w:val="%9."/>
+      <w:lvlJc w:val="right"/>
+      <w:pPr>
+        <w:ind w:left="6480" w:hanging="180"/>
+      </w:pPr>
+    </w:lvl>
+  </w:abstractNum>
+  <w:abstractNum w:abstractNumId="3">
     <w:nsid w:val="2D9C66D0"/>
     <w:multiLevelType w:val="hybridMultilevel"/>
     <w:tmpl w:val="06323084"/>
@@ -2904,7 +4804,96 @@
       </w:pPr>
     </w:lvl>
   </w:abstractNum>
-  <w:abstractNum w:abstractNumId="3">
+  <w:abstractNum w:abstractNumId="4">
+    <w:nsid w:val="391B7943"/>
+    <w:multiLevelType w:val="hybridMultilevel"/>
+    <w:tmpl w:val="75966AAC"/>
+    <w:lvl w:ilvl="0" w:tplc="F04C47A2">
+      <w:start w:val="1"/>
+      <w:numFmt w:val="decimal"/>
+      <w:lvlText w:val="%1."/>
+      <w:lvlJc w:val="left"/>
+      <w:pPr>
+        <w:ind w:left="1080" w:hanging="360"/>
+      </w:pPr>
+      <w:rPr>
+        <w:rFonts w:hint="default"/>
+      </w:rPr>
+    </w:lvl>
+    <w:lvl w:ilvl="1" w:tplc="04090019" w:tentative="1">
+      <w:start w:val="1"/>
+      <w:numFmt w:val="lowerLetter"/>
+      <w:lvlText w:val="%2."/>
+      <w:lvlJc w:val="left"/>
+      <w:pPr>
+        <w:ind w:left="1800" w:hanging="360"/>
+      </w:pPr>
+    </w:lvl>
+    <w:lvl w:ilvl="2" w:tplc="0409001B" w:tentative="1">
+      <w:start w:val="1"/>
+      <w:numFmt w:val="lowerRoman"/>
+      <w:lvlText w:val="%3."/>
+      <w:lvlJc w:val="right"/>
+      <w:pPr>
+        <w:ind w:left="2520" w:hanging="180"/>
+      </w:pPr>
+    </w:lvl>
+    <w:lvl w:ilvl="3" w:tplc="0409000F" w:tentative="1">
+      <w:start w:val="1"/>
+      <w:numFmt w:val="decimal"/>
+      <w:lvlText w:val="%4."/>
+      <w:lvlJc w:val="left"/>
+      <w:pPr>
+        <w:ind w:left="3240" w:hanging="360"/>
+      </w:pPr>
+    </w:lvl>
+    <w:lvl w:ilvl="4" w:tplc="04090019" w:tentative="1">
+      <w:start w:val="1"/>
+      <w:numFmt w:val="lowerLetter"/>
+      <w:lvlText w:val="%5."/>
+      <w:lvlJc w:val="left"/>
+      <w:pPr>
+        <w:ind w:left="3960" w:hanging="360"/>
+      </w:pPr>
+    </w:lvl>
+    <w:lvl w:ilvl="5" w:tplc="0409001B" w:tentative="1">
+      <w:start w:val="1"/>
+      <w:numFmt w:val="lowerRoman"/>
+      <w:lvlText w:val="%6."/>
+      <w:lvlJc w:val="right"/>
+      <w:pPr>
+        <w:ind w:left="4680" w:hanging="180"/>
+      </w:pPr>
+    </w:lvl>
+    <w:lvl w:ilvl="6" w:tplc="0409000F" w:tentative="1">
+      <w:start w:val="1"/>
+      <w:numFmt w:val="decimal"/>
+      <w:lvlText w:val="%7."/>
+      <w:lvlJc w:val="left"/>
+      <w:pPr>
+        <w:ind w:left="5400" w:hanging="360"/>
+      </w:pPr>
+    </w:lvl>
+    <w:lvl w:ilvl="7" w:tplc="04090019" w:tentative="1">
+      <w:start w:val="1"/>
+      <w:numFmt w:val="lowerLetter"/>
+      <w:lvlText w:val="%8."/>
+      <w:lvlJc w:val="left"/>
+      <w:pPr>
+        <w:ind w:left="6120" w:hanging="360"/>
+      </w:pPr>
+    </w:lvl>
+    <w:lvl w:ilvl="8" w:tplc="0409001B" w:tentative="1">
+      <w:start w:val="1"/>
+      <w:numFmt w:val="lowerRoman"/>
+      <w:lvlText w:val="%9."/>
+      <w:lvlJc w:val="right"/>
+      <w:pPr>
+        <w:ind w:left="6840" w:hanging="180"/>
+      </w:pPr>
+    </w:lvl>
+  </w:abstractNum>
+  <w:abstractNum w:abstractNumId="5">
     <w:nsid w:val="3FF7338F"/>
     <w:multiLevelType w:val="hybridMultilevel"/>
     <w:tmpl w:val="7818C30C"/>
@@ -2994,7 +4983,7 @@
       </w:pPr>
     </w:lvl>
   </w:abstractNum>
-  <w:abstractNum w:abstractNumId="4">
+  <w:abstractNum w:abstractNumId="6">
     <w:nsid w:val="4494278F"/>
     <w:multiLevelType w:val="hybridMultilevel"/>
     <w:tmpl w:val="E2DA4684"/>
@@ -3083,7 +5072,7 @@
       </w:pPr>
     </w:lvl>
   </w:abstractNum>
-  <w:abstractNum w:abstractNumId="5">
+  <w:abstractNum w:abstractNumId="7">
     <w:nsid w:val="47C179C9"/>
     <w:multiLevelType w:val="hybridMultilevel"/>
     <w:tmpl w:val="9918966C"/>
@@ -3172,7 +5161,7 @@
       </w:pPr>
     </w:lvl>
   </w:abstractNum>
-  <w:abstractNum w:abstractNumId="6">
+  <w:abstractNum w:abstractNumId="8">
     <w:nsid w:val="56EA25BC"/>
     <w:multiLevelType w:val="hybridMultilevel"/>
     <w:tmpl w:val="740C6B48"/>
@@ -3261,7 +5250,7 @@
       </w:pPr>
     </w:lvl>
   </w:abstractNum>
-  <w:abstractNum w:abstractNumId="7">
+  <w:abstractNum w:abstractNumId="9">
     <w:nsid w:val="79451FE4"/>
     <w:multiLevelType w:val="hybridMultilevel"/>
     <w:tmpl w:val="0A582700"/>
@@ -3351,28 +5340,34 @@
     </w:lvl>
   </w:abstractNum>
   <w:num w:numId="1">
-    <w:abstractNumId w:val="4"/>
+    <w:abstractNumId w:val="6"/>
   </w:num>
   <w:num w:numId="2">
+    <w:abstractNumId w:val="7"/>
+  </w:num>
+  <w:num w:numId="3">
     <w:abstractNumId w:val="5"/>
   </w:num>
-  <w:num w:numId="3">
+  <w:num w:numId="4">
+    <w:abstractNumId w:val="8"/>
+  </w:num>
+  <w:num w:numId="5">
     <w:abstractNumId w:val="3"/>
   </w:num>
-  <w:num w:numId="4">
-    <w:abstractNumId w:val="6"/>
-  </w:num>
-  <w:num w:numId="5">
-    <w:abstractNumId w:val="2"/>
-  </w:num>
   <w:num w:numId="6">
-    <w:abstractNumId w:val="7"/>
+    <w:abstractNumId w:val="9"/>
   </w:num>
   <w:num w:numId="7">
     <w:abstractNumId w:val="0"/>
   </w:num>
   <w:num w:numId="8">
     <w:abstractNumId w:val="1"/>
+  </w:num>
+  <w:num w:numId="9">
+    <w:abstractNumId w:val="4"/>
+  </w:num>
+  <w:num w:numId="10">
+    <w:abstractNumId w:val="2"/>
   </w:num>
 </w:numbering>
 </file>
@@ -3540,7 +5535,6 @@
   <w:style w:type="character" w:default="1" w:styleId="DefaultParagraphFont">
     <w:name w:val="Default Paragraph Font"/>
     <w:uiPriority w:val="1"/>
-    <w:semiHidden/>
     <w:unhideWhenUsed/>
   </w:style>
   <w:style w:type="table" w:default="1" w:styleId="TableNormal">
@@ -3587,6 +5581,36 @@
       </w:numPr>
       <w:contextualSpacing/>
     </w:pPr>
+  </w:style>
+  <w:style w:type="paragraph" w:styleId="BalloonText">
+    <w:name w:val="Balloon Text"/>
+    <w:basedOn w:val="Normal"/>
+    <w:link w:val="BalloonTextChar"/>
+    <w:uiPriority w:val="99"/>
+    <w:semiHidden/>
+    <w:unhideWhenUsed/>
+    <w:rsid w:val="00A633D6"/>
+    <w:pPr>
+      <w:spacing w:after="0" w:line="240" w:lineRule="auto"/>
+    </w:pPr>
+    <w:rPr>
+      <w:rFonts w:ascii="Tahoma" w:hAnsi="Tahoma" w:cs="Tahoma"/>
+      <w:sz w:val="16"/>
+      <w:szCs w:val="16"/>
+    </w:rPr>
+  </w:style>
+  <w:style w:type="character" w:customStyle="1" w:styleId="BalloonTextChar">
+    <w:name w:val="Balloon Text Char"/>
+    <w:basedOn w:val="DefaultParagraphFont"/>
+    <w:link w:val="BalloonText"/>
+    <w:uiPriority w:val="99"/>
+    <w:semiHidden/>
+    <w:rsid w:val="00A633D6"/>
+    <w:rPr>
+      <w:rFonts w:ascii="Tahoma" w:hAnsi="Tahoma" w:cs="Tahoma"/>
+      <w:sz w:val="16"/>
+      <w:szCs w:val="16"/>
+    </w:rPr>
   </w:style>
 </w:styles>
 </file>
@@ -3754,7 +5778,6 @@
   <w:style w:type="character" w:default="1" w:styleId="DefaultParagraphFont">
     <w:name w:val="Default Paragraph Font"/>
     <w:uiPriority w:val="1"/>
-    <w:semiHidden/>
     <w:unhideWhenUsed/>
   </w:style>
   <w:style w:type="table" w:default="1" w:styleId="TableNormal">
@@ -3801,6 +5824,36 @@
       </w:numPr>
       <w:contextualSpacing/>
     </w:pPr>
+  </w:style>
+  <w:style w:type="paragraph" w:styleId="BalloonText">
+    <w:name w:val="Balloon Text"/>
+    <w:basedOn w:val="Normal"/>
+    <w:link w:val="BalloonTextChar"/>
+    <w:uiPriority w:val="99"/>
+    <w:semiHidden/>
+    <w:unhideWhenUsed/>
+    <w:rsid w:val="00A633D6"/>
+    <w:pPr>
+      <w:spacing w:after="0" w:line="240" w:lineRule="auto"/>
+    </w:pPr>
+    <w:rPr>
+      <w:rFonts w:ascii="Tahoma" w:hAnsi="Tahoma" w:cs="Tahoma"/>
+      <w:sz w:val="16"/>
+      <w:szCs w:val="16"/>
+    </w:rPr>
+  </w:style>
+  <w:style w:type="character" w:customStyle="1" w:styleId="BalloonTextChar">
+    <w:name w:val="Balloon Text Char"/>
+    <w:basedOn w:val="DefaultParagraphFont"/>
+    <w:link w:val="BalloonText"/>
+    <w:uiPriority w:val="99"/>
+    <w:semiHidden/>
+    <w:rsid w:val="00A633D6"/>
+    <w:rPr>
+      <w:rFonts w:ascii="Tahoma" w:hAnsi="Tahoma" w:cs="Tahoma"/>
+      <w:sz w:val="16"/>
+      <w:szCs w:val="16"/>
+    </w:rPr>
   </w:style>
 </w:styles>
 </file>

</xml_diff>